<commit_message>
fix summary of revisions for sir arlene
</commit_message>
<xml_diff>
--- a/Summary-of-Revisions.docx
+++ b/Summary-of-Revisions.docx
@@ -29,15 +29,15 @@
         <w:tblLook w:val="04A0" w:firstRow="1" w:lastRow="0" w:firstColumn="1" w:lastColumn="0" w:noHBand="0" w:noVBand="1"/>
       </w:tblPr>
       <w:tblGrid>
-        <w:gridCol w:w="2965"/>
-        <w:gridCol w:w="2970"/>
-        <w:gridCol w:w="1530"/>
-        <w:gridCol w:w="1885"/>
+        <w:gridCol w:w="2342"/>
+        <w:gridCol w:w="2932"/>
+        <w:gridCol w:w="2697"/>
+        <w:gridCol w:w="1379"/>
       </w:tblGrid>
       <w:tr>
         <w:tc>
           <w:tcPr>
-            <w:tcW w:w="2965" w:type="dxa"/>
+            <w:tcW w:w="2342" w:type="dxa"/>
           </w:tcPr>
           <w:p>
             <w:pPr>
@@ -71,7 +71,7 @@
         </w:tc>
         <w:tc>
           <w:tcPr>
-            <w:tcW w:w="2970" w:type="dxa"/>
+            <w:tcW w:w="2932" w:type="dxa"/>
           </w:tcPr>
           <w:p>
             <w:pPr>
@@ -96,7 +96,7 @@
         </w:tc>
         <w:tc>
           <w:tcPr>
-            <w:tcW w:w="1530" w:type="dxa"/>
+            <w:tcW w:w="2697" w:type="dxa"/>
           </w:tcPr>
           <w:p>
             <w:pPr>
@@ -121,7 +121,7 @@
         </w:tc>
         <w:tc>
           <w:tcPr>
-            <w:tcW w:w="1885" w:type="dxa"/>
+            <w:tcW w:w="1379" w:type="dxa"/>
           </w:tcPr>
           <w:p>
             <w:pPr>
@@ -146,31 +146,40 @@
         </w:tc>
       </w:tr>
       <w:tr>
+        <w:trPr>
+          <w:trHeight w:val="3689"/>
+        </w:trPr>
         <w:tc>
           <w:tcPr>
-            <w:tcW w:w="2965" w:type="dxa"/>
+            <w:tcW w:w="2342" w:type="dxa"/>
+            <w:vAlign w:val="center"/>
           </w:tcPr>
           <w:p>
             <w:pPr>
-              <w:jc w:val="center"/>
-              <w:rPr>
-                <w:rFonts w:ascii="Arial" w:hAnsi="Arial" w:cs="Arial"/>
-                <w:b/>
-                <w:sz w:val="24"/>
-                <w:szCs w:val="24"/>
-              </w:rPr>
-            </w:pPr>
-            <w:bookmarkStart w:id="0" w:name="_GoBack"/>
-            <w:bookmarkEnd w:id="0"/>
+              <w:rPr>
+                <w:rFonts w:ascii="Arial" w:hAnsi="Arial" w:cs="Arial"/>
+                <w:b/>
+                <w:sz w:val="24"/>
+                <w:szCs w:val="24"/>
+              </w:rPr>
+            </w:pPr>
+            <w:r>
+              <w:rPr>
+                <w:rFonts w:ascii="Arial" w:hAnsi="Arial" w:cs="Arial"/>
+                <w:b/>
+                <w:sz w:val="24"/>
+                <w:szCs w:val="24"/>
+              </w:rPr>
+              <w:t>JOCELYN B. BARBOSA, Ph.D.</w:t>
+            </w:r>
           </w:p>
         </w:tc>
         <w:tc>
           <w:tcPr>
-            <w:tcW w:w="2970" w:type="dxa"/>
+            <w:tcW w:w="2932" w:type="dxa"/>
           </w:tcPr>
           <w:p>
             <w:pPr>
-              <w:jc w:val="center"/>
               <w:rPr>
                 <w:rFonts w:ascii="Arial" w:hAnsi="Arial" w:cs="Arial"/>
                 <w:b/>
@@ -182,7 +191,7 @@
         </w:tc>
         <w:tc>
           <w:tcPr>
-            <w:tcW w:w="1530" w:type="dxa"/>
+            <w:tcW w:w="2697" w:type="dxa"/>
           </w:tcPr>
           <w:p>
             <w:pPr>
@@ -198,7 +207,7 @@
         </w:tc>
         <w:tc>
           <w:tcPr>
-            <w:tcW w:w="1885" w:type="dxa"/>
+            <w:tcW w:w="1379" w:type="dxa"/>
           </w:tcPr>
           <w:p>
             <w:pPr>
@@ -214,25 +223,37 @@
         </w:tc>
       </w:tr>
       <w:tr>
+        <w:trPr>
+          <w:trHeight w:val="3509"/>
+        </w:trPr>
         <w:tc>
           <w:tcPr>
-            <w:tcW w:w="2965" w:type="dxa"/>
+            <w:tcW w:w="2342" w:type="dxa"/>
+            <w:vAlign w:val="center"/>
           </w:tcPr>
           <w:p>
             <w:pPr>
-              <w:jc w:val="center"/>
-              <w:rPr>
-                <w:rFonts w:ascii="Arial" w:hAnsi="Arial" w:cs="Arial"/>
-                <w:b/>
-                <w:sz w:val="24"/>
-                <w:szCs w:val="24"/>
-              </w:rPr>
-            </w:pPr>
+              <w:rPr>
+                <w:rFonts w:ascii="Arial" w:hAnsi="Arial" w:cs="Arial"/>
+                <w:b/>
+                <w:sz w:val="24"/>
+                <w:szCs w:val="24"/>
+              </w:rPr>
+            </w:pPr>
+            <w:r>
+              <w:rPr>
+                <w:rFonts w:ascii="Arial" w:hAnsi="Arial" w:cs="Arial"/>
+                <w:b/>
+                <w:sz w:val="24"/>
+                <w:szCs w:val="24"/>
+              </w:rPr>
+              <w:t>Engr. JAY NOEL N. ROJO, MSIT</w:t>
+            </w:r>
           </w:p>
         </w:tc>
         <w:tc>
           <w:tcPr>
-            <w:tcW w:w="2970" w:type="dxa"/>
+            <w:tcW w:w="2932" w:type="dxa"/>
           </w:tcPr>
           <w:p>
             <w:pPr>
@@ -248,7 +269,7 @@
         </w:tc>
         <w:tc>
           <w:tcPr>
-            <w:tcW w:w="1530" w:type="dxa"/>
+            <w:tcW w:w="2697" w:type="dxa"/>
           </w:tcPr>
           <w:p>
             <w:pPr>
@@ -264,7 +285,7 @@
         </w:tc>
         <w:tc>
           <w:tcPr>
-            <w:tcW w:w="1885" w:type="dxa"/>
+            <w:tcW w:w="1379" w:type="dxa"/>
           </w:tcPr>
           <w:p>
             <w:pPr>
@@ -280,32 +301,400 @@
         </w:tc>
       </w:tr>
       <w:tr>
+        <w:trPr>
+          <w:trHeight w:val="7730"/>
+        </w:trPr>
         <w:tc>
           <w:tcPr>
-            <w:tcW w:w="2965" w:type="dxa"/>
+            <w:tcW w:w="2342" w:type="dxa"/>
+            <w:vAlign w:val="center"/>
           </w:tcPr>
           <w:p>
             <w:pPr>
-              <w:jc w:val="center"/>
-              <w:rPr>
-                <w:rFonts w:ascii="Arial" w:hAnsi="Arial" w:cs="Arial"/>
-                <w:b/>
-                <w:sz w:val="24"/>
-                <w:szCs w:val="24"/>
-              </w:rPr>
-            </w:pPr>
+              <w:rPr>
+                <w:rFonts w:ascii="Arial" w:hAnsi="Arial" w:cs="Arial"/>
+                <w:b/>
+                <w:sz w:val="24"/>
+                <w:szCs w:val="24"/>
+              </w:rPr>
+            </w:pPr>
+            <w:r>
+              <w:rPr>
+                <w:rFonts w:ascii="Arial" w:hAnsi="Arial" w:cs="Arial"/>
+                <w:b/>
+                <w:sz w:val="24"/>
+                <w:szCs w:val="24"/>
+              </w:rPr>
+              <w:lastRenderedPageBreak/>
+              <w:t>ARLENE A. BALDELOVAR, MA Ed, MI</w:t>
+            </w:r>
+            <w:r>
+              <w:rPr>
+                <w:rFonts w:ascii="Arial" w:hAnsi="Arial" w:cs="Arial"/>
+                <w:b/>
+                <w:sz w:val="24"/>
+                <w:szCs w:val="24"/>
+              </w:rPr>
+              <w:t>T</w:t>
+            </w:r>
           </w:p>
         </w:tc>
         <w:tc>
           <w:tcPr>
-            <w:tcW w:w="2970" w:type="dxa"/>
+            <w:tcW w:w="2932" w:type="dxa"/>
           </w:tcPr>
           <w:p>
             <w:pPr>
-              <w:jc w:val="center"/>
-              <w:rPr>
-                <w:rFonts w:ascii="Arial" w:hAnsi="Arial" w:cs="Arial"/>
-                <w:b/>
+              <w:pStyle w:val="ListParagraph"/>
+              <w:numPr>
+                <w:ilvl w:val="0"/>
+                <w:numId w:val="1"/>
+              </w:numPr>
+              <w:rPr>
+                <w:rFonts w:ascii="Arial" w:hAnsi="Arial" w:cs="Arial"/>
+                <w:sz w:val="24"/>
+                <w:szCs w:val="24"/>
+              </w:rPr>
+            </w:pPr>
+            <w:r>
+              <w:rPr>
+                <w:rFonts w:ascii="Arial" w:hAnsi="Arial" w:cs="Arial"/>
+                <w:sz w:val="24"/>
+                <w:szCs w:val="24"/>
+              </w:rPr>
+              <w:t xml:space="preserve">Fix name of panel  </w:t>
+            </w:r>
+          </w:p>
+          <w:p>
+            <w:pPr>
+              <w:rPr>
+                <w:rFonts w:ascii="Arial" w:hAnsi="Arial" w:cs="Arial"/>
+                <w:sz w:val="24"/>
+                <w:szCs w:val="24"/>
+              </w:rPr>
+            </w:pPr>
+          </w:p>
+          <w:p>
+            <w:pPr>
+              <w:pStyle w:val="ListParagraph"/>
+              <w:numPr>
+                <w:ilvl w:val="0"/>
+                <w:numId w:val="1"/>
+              </w:numPr>
+              <w:spacing w:line="360" w:lineRule="auto"/>
+              <w:rPr>
+                <w:rFonts w:ascii="Arial" w:hAnsi="Arial" w:cs="Arial"/>
+                <w:sz w:val="24"/>
+                <w:szCs w:val="24"/>
+              </w:rPr>
+            </w:pPr>
+            <w:r>
+              <w:rPr>
+                <w:rFonts w:ascii="Arial" w:hAnsi="Arial" w:cs="Arial"/>
+                <w:sz w:val="24"/>
+                <w:szCs w:val="24"/>
+              </w:rPr>
+              <w:t>Include acknowledgement page</w:t>
+            </w:r>
+          </w:p>
+          <w:p>
+            <w:pPr>
+              <w:pStyle w:val="ListParagraph"/>
+              <w:ind w:left="360"/>
+              <w:rPr>
+                <w:rFonts w:ascii="Arial" w:hAnsi="Arial" w:cs="Arial"/>
+                <w:sz w:val="24"/>
+                <w:szCs w:val="24"/>
+              </w:rPr>
+            </w:pPr>
+          </w:p>
+          <w:p>
+            <w:pPr>
+              <w:pStyle w:val="ListParagraph"/>
+              <w:numPr>
+                <w:ilvl w:val="0"/>
+                <w:numId w:val="1"/>
+              </w:numPr>
+              <w:spacing w:line="360" w:lineRule="auto"/>
+              <w:rPr>
+                <w:rFonts w:ascii="Arial" w:hAnsi="Arial" w:cs="Arial"/>
+                <w:sz w:val="24"/>
+                <w:szCs w:val="24"/>
+              </w:rPr>
+            </w:pPr>
+            <w:r>
+              <w:rPr>
+                <w:rFonts w:ascii="Arial" w:hAnsi="Arial" w:cs="Arial"/>
+                <w:sz w:val="24"/>
+                <w:szCs w:val="24"/>
+              </w:rPr>
+              <w:t>Include definition of terms</w:t>
+            </w:r>
+          </w:p>
+          <w:p>
+            <w:pPr>
+              <w:pStyle w:val="ListParagraph"/>
+              <w:rPr>
+                <w:rFonts w:ascii="Arial" w:hAnsi="Arial" w:cs="Arial"/>
+                <w:sz w:val="24"/>
+                <w:szCs w:val="24"/>
+              </w:rPr>
+            </w:pPr>
+          </w:p>
+          <w:p>
+            <w:pPr>
+              <w:pStyle w:val="ListParagraph"/>
+              <w:numPr>
+                <w:ilvl w:val="0"/>
+                <w:numId w:val="1"/>
+              </w:numPr>
+              <w:spacing w:line="360" w:lineRule="auto"/>
+              <w:rPr>
+                <w:rFonts w:ascii="Arial" w:hAnsi="Arial" w:cs="Arial"/>
+                <w:sz w:val="24"/>
+                <w:szCs w:val="24"/>
+              </w:rPr>
+            </w:pPr>
+            <w:r>
+              <w:rPr>
+                <w:rFonts w:ascii="Arial" w:hAnsi="Arial" w:cs="Arial"/>
+                <w:sz w:val="24"/>
+                <w:szCs w:val="24"/>
+              </w:rPr>
+              <w:t>Follow the order / sequence of the method used in the study</w:t>
+            </w:r>
+          </w:p>
+          <w:p>
+            <w:pPr>
+              <w:pStyle w:val="ListParagraph"/>
+              <w:rPr>
+                <w:rFonts w:ascii="Arial" w:hAnsi="Arial" w:cs="Arial"/>
+                <w:sz w:val="24"/>
+                <w:szCs w:val="24"/>
+              </w:rPr>
+            </w:pPr>
+          </w:p>
+          <w:p>
+            <w:pPr>
+              <w:pStyle w:val="ListParagraph"/>
+              <w:numPr>
+                <w:ilvl w:val="0"/>
+                <w:numId w:val="1"/>
+              </w:numPr>
+              <w:spacing w:line="360" w:lineRule="auto"/>
+              <w:rPr>
+                <w:rFonts w:ascii="Arial" w:hAnsi="Arial" w:cs="Arial"/>
+                <w:sz w:val="24"/>
+                <w:szCs w:val="24"/>
+              </w:rPr>
+            </w:pPr>
+            <w:r>
+              <w:rPr>
+                <w:rFonts w:ascii="Arial" w:hAnsi="Arial" w:cs="Arial"/>
+                <w:sz w:val="24"/>
+                <w:szCs w:val="24"/>
+              </w:rPr>
+              <w:t>Fix quality assurance and testing entry</w:t>
+            </w:r>
+          </w:p>
+          <w:p>
+            <w:pPr>
+              <w:rPr>
+                <w:rFonts w:ascii="Arial" w:hAnsi="Arial" w:cs="Arial"/>
+                <w:sz w:val="24"/>
+                <w:szCs w:val="24"/>
+              </w:rPr>
+            </w:pPr>
+          </w:p>
+          <w:p>
+            <w:pPr>
+              <w:pStyle w:val="ListParagraph"/>
+              <w:numPr>
+                <w:ilvl w:val="0"/>
+                <w:numId w:val="1"/>
+              </w:numPr>
+              <w:spacing w:line="360" w:lineRule="auto"/>
+              <w:rPr>
+                <w:rFonts w:ascii="Arial" w:hAnsi="Arial" w:cs="Arial"/>
+                <w:sz w:val="24"/>
+                <w:szCs w:val="24"/>
+              </w:rPr>
+            </w:pPr>
+            <w:r>
+              <w:rPr>
+                <w:rFonts w:ascii="Arial" w:hAnsi="Arial" w:cs="Arial"/>
+                <w:sz w:val="24"/>
+                <w:szCs w:val="24"/>
+              </w:rPr>
+              <w:t>Fix implementation entry</w:t>
+            </w:r>
+          </w:p>
+          <w:p>
+            <w:pPr>
+              <w:pStyle w:val="ListParagraph"/>
+              <w:numPr>
+                <w:ilvl w:val="0"/>
+                <w:numId w:val="1"/>
+              </w:numPr>
+              <w:rPr>
+                <w:rFonts w:ascii="Arial" w:hAnsi="Arial" w:cs="Arial"/>
+                <w:sz w:val="24"/>
+                <w:szCs w:val="24"/>
+              </w:rPr>
+            </w:pPr>
+            <w:r>
+              <w:rPr>
+                <w:rFonts w:ascii="Arial" w:hAnsi="Arial" w:cs="Arial"/>
+                <w:sz w:val="24"/>
+                <w:szCs w:val="24"/>
+              </w:rPr>
+              <w:t>Fix maintenance and support entry</w:t>
+            </w:r>
+          </w:p>
+          <w:p>
+            <w:pPr>
+              <w:rPr>
+                <w:rFonts w:ascii="Arial" w:hAnsi="Arial" w:cs="Arial"/>
+                <w:sz w:val="24"/>
+                <w:szCs w:val="24"/>
+              </w:rPr>
+            </w:pPr>
+          </w:p>
+          <w:p>
+            <w:pPr>
+              <w:pStyle w:val="ListParagraph"/>
+              <w:rPr>
+                <w:rFonts w:ascii="Arial" w:hAnsi="Arial" w:cs="Arial"/>
+                <w:sz w:val="24"/>
+                <w:szCs w:val="24"/>
+              </w:rPr>
+            </w:pPr>
+          </w:p>
+          <w:p>
+            <w:pPr>
+              <w:pStyle w:val="ListParagraph"/>
+              <w:numPr>
+                <w:ilvl w:val="0"/>
+                <w:numId w:val="1"/>
+              </w:numPr>
+              <w:spacing w:line="360" w:lineRule="auto"/>
+              <w:rPr>
+                <w:rFonts w:ascii="Arial" w:hAnsi="Arial" w:cs="Arial"/>
+                <w:sz w:val="24"/>
+                <w:szCs w:val="24"/>
+              </w:rPr>
+            </w:pPr>
+            <w:r>
+              <w:rPr>
+                <w:rFonts w:ascii="Arial" w:hAnsi="Arial" w:cs="Arial"/>
+                <w:sz w:val="24"/>
+                <w:szCs w:val="24"/>
+              </w:rPr>
+              <w:t>Identify the type of flowchart being used</w:t>
+            </w:r>
+          </w:p>
+          <w:p>
+            <w:pPr>
+              <w:pStyle w:val="ListParagraph"/>
+              <w:rPr>
+                <w:rFonts w:ascii="Arial" w:hAnsi="Arial" w:cs="Arial"/>
+                <w:sz w:val="24"/>
+                <w:szCs w:val="24"/>
+              </w:rPr>
+            </w:pPr>
+          </w:p>
+          <w:p>
+            <w:pPr>
+              <w:pStyle w:val="ListParagraph"/>
+              <w:numPr>
+                <w:ilvl w:val="0"/>
+                <w:numId w:val="1"/>
+              </w:numPr>
+              <w:spacing w:line="360" w:lineRule="auto"/>
+              <w:rPr>
+                <w:rFonts w:ascii="Arial" w:hAnsi="Arial" w:cs="Arial"/>
+                <w:sz w:val="24"/>
+                <w:szCs w:val="24"/>
+              </w:rPr>
+            </w:pPr>
+            <w:r>
+              <w:rPr>
+                <w:rFonts w:ascii="Arial" w:hAnsi="Arial" w:cs="Arial"/>
+                <w:sz w:val="24"/>
+                <w:szCs w:val="24"/>
+              </w:rPr>
+              <w:t>Include source code of the main system</w:t>
+            </w:r>
+          </w:p>
+          <w:p>
+            <w:pPr>
+              <w:pStyle w:val="ListParagraph"/>
+              <w:rPr>
+                <w:rFonts w:ascii="Arial" w:hAnsi="Arial" w:cs="Arial"/>
+                <w:sz w:val="24"/>
+                <w:szCs w:val="24"/>
+              </w:rPr>
+            </w:pPr>
+          </w:p>
+          <w:p>
+            <w:pPr>
+              <w:pStyle w:val="ListParagraph"/>
+              <w:numPr>
+                <w:ilvl w:val="0"/>
+                <w:numId w:val="1"/>
+              </w:numPr>
+              <w:spacing w:line="360" w:lineRule="auto"/>
+              <w:rPr>
+                <w:rFonts w:ascii="Arial" w:hAnsi="Arial" w:cs="Arial"/>
+                <w:sz w:val="24"/>
+                <w:szCs w:val="24"/>
+              </w:rPr>
+            </w:pPr>
+            <w:r>
+              <w:rPr>
+                <w:rFonts w:ascii="Arial" w:hAnsi="Arial" w:cs="Arial"/>
+                <w:sz w:val="24"/>
+                <w:szCs w:val="24"/>
+              </w:rPr>
+              <w:t>Provide Gantt Chart</w:t>
+            </w:r>
+          </w:p>
+          <w:p>
+            <w:pPr>
+              <w:rPr>
+                <w:rFonts w:ascii="Arial" w:hAnsi="Arial" w:cs="Arial"/>
+                <w:sz w:val="24"/>
+                <w:szCs w:val="24"/>
+              </w:rPr>
+            </w:pPr>
+          </w:p>
+          <w:p>
+            <w:pPr>
+              <w:pStyle w:val="ListParagraph"/>
+              <w:numPr>
+                <w:ilvl w:val="0"/>
+                <w:numId w:val="1"/>
+              </w:numPr>
+              <w:spacing w:line="360" w:lineRule="auto"/>
+              <w:rPr>
+                <w:rFonts w:ascii="Arial" w:hAnsi="Arial" w:cs="Arial"/>
+                <w:sz w:val="24"/>
+                <w:szCs w:val="24"/>
+              </w:rPr>
+            </w:pPr>
+            <w:r>
+              <w:rPr>
+                <w:rFonts w:ascii="Arial" w:hAnsi="Arial" w:cs="Arial"/>
+                <w:sz w:val="24"/>
+                <w:szCs w:val="24"/>
+              </w:rPr>
+              <w:t>Include CV</w:t>
+            </w:r>
+          </w:p>
+          <w:p>
+            <w:pPr>
+              <w:rPr>
+                <w:rFonts w:ascii="Arial" w:hAnsi="Arial" w:cs="Arial"/>
                 <w:sz w:val="24"/>
                 <w:szCs w:val="24"/>
               </w:rPr>
@@ -314,23 +703,609 @@
         </w:tc>
         <w:tc>
           <w:tcPr>
-            <w:tcW w:w="1530" w:type="dxa"/>
+            <w:tcW w:w="2697" w:type="dxa"/>
           </w:tcPr>
           <w:p>
             <w:pPr>
-              <w:jc w:val="center"/>
-              <w:rPr>
-                <w:rFonts w:ascii="Arial" w:hAnsi="Arial" w:cs="Arial"/>
-                <w:b/>
-                <w:sz w:val="24"/>
-                <w:szCs w:val="24"/>
-              </w:rPr>
-            </w:pPr>
+              <w:pStyle w:val="ListParagraph"/>
+              <w:numPr>
+                <w:ilvl w:val="0"/>
+                <w:numId w:val="1"/>
+              </w:numPr>
+              <w:rPr>
+                <w:rFonts w:ascii="Arial" w:hAnsi="Arial" w:cs="Arial"/>
+                <w:b/>
+                <w:sz w:val="24"/>
+                <w:szCs w:val="24"/>
+              </w:rPr>
+            </w:pPr>
+            <w:r>
+              <w:rPr>
+                <w:rFonts w:ascii="Arial" w:hAnsi="Arial" w:cs="Arial"/>
+                <w:b/>
+                <w:sz w:val="24"/>
+                <w:szCs w:val="24"/>
+              </w:rPr>
+              <w:t>Approval Sheet</w:t>
+            </w:r>
+          </w:p>
+          <w:p>
+            <w:pPr>
+              <w:pStyle w:val="ListParagraph"/>
+              <w:ind w:left="360"/>
+              <w:rPr>
+                <w:rFonts w:ascii="Arial" w:hAnsi="Arial" w:cs="Arial"/>
+                <w:b/>
+                <w:sz w:val="24"/>
+                <w:szCs w:val="24"/>
+              </w:rPr>
+            </w:pPr>
+          </w:p>
+          <w:p>
+            <w:pPr>
+              <w:pStyle w:val="ListParagraph"/>
+              <w:numPr>
+                <w:ilvl w:val="0"/>
+                <w:numId w:val="1"/>
+              </w:numPr>
+              <w:rPr>
+                <w:rFonts w:ascii="Arial" w:hAnsi="Arial" w:cs="Arial"/>
+                <w:b/>
+                <w:sz w:val="24"/>
+                <w:szCs w:val="24"/>
+              </w:rPr>
+            </w:pPr>
+            <w:r>
+              <w:rPr>
+                <w:rFonts w:ascii="Arial" w:hAnsi="Arial" w:cs="Arial"/>
+                <w:b/>
+                <w:sz w:val="24"/>
+                <w:szCs w:val="24"/>
+              </w:rPr>
+              <w:t>Acknowledgement</w:t>
+            </w:r>
+          </w:p>
+          <w:p>
+            <w:pPr>
+              <w:pStyle w:val="ListParagraph"/>
+              <w:rPr>
+                <w:rFonts w:ascii="Arial" w:hAnsi="Arial" w:cs="Arial"/>
+                <w:b/>
+                <w:sz w:val="24"/>
+                <w:szCs w:val="24"/>
+              </w:rPr>
+            </w:pPr>
+          </w:p>
+          <w:p>
+            <w:pPr>
+              <w:pStyle w:val="ListParagraph"/>
+              <w:rPr>
+                <w:rFonts w:ascii="Arial" w:hAnsi="Arial" w:cs="Arial"/>
+                <w:b/>
+                <w:sz w:val="24"/>
+                <w:szCs w:val="24"/>
+              </w:rPr>
+            </w:pPr>
+          </w:p>
+          <w:p>
+            <w:pPr>
+              <w:pStyle w:val="ListParagraph"/>
+              <w:rPr>
+                <w:rFonts w:ascii="Arial" w:hAnsi="Arial" w:cs="Arial"/>
+                <w:b/>
+                <w:sz w:val="24"/>
+                <w:szCs w:val="24"/>
+              </w:rPr>
+            </w:pPr>
+          </w:p>
+          <w:p>
+            <w:pPr>
+              <w:rPr>
+                <w:rFonts w:ascii="Arial" w:hAnsi="Arial" w:cs="Arial"/>
+                <w:b/>
+                <w:sz w:val="24"/>
+                <w:szCs w:val="24"/>
+              </w:rPr>
+            </w:pPr>
+          </w:p>
+          <w:p>
+            <w:pPr>
+              <w:pStyle w:val="ListParagraph"/>
+              <w:numPr>
+                <w:ilvl w:val="0"/>
+                <w:numId w:val="1"/>
+              </w:numPr>
+              <w:rPr>
+                <w:rFonts w:ascii="Arial" w:hAnsi="Arial" w:cs="Arial"/>
+                <w:b/>
+                <w:sz w:val="24"/>
+                <w:szCs w:val="24"/>
+              </w:rPr>
+            </w:pPr>
+            <w:r>
+              <w:rPr>
+                <w:rFonts w:ascii="Arial" w:hAnsi="Arial" w:cs="Arial"/>
+                <w:b/>
+                <w:sz w:val="24"/>
+                <w:szCs w:val="24"/>
+              </w:rPr>
+              <w:t>Page 8</w:t>
+            </w:r>
+          </w:p>
+          <w:p>
+            <w:pPr>
+              <w:rPr>
+                <w:rFonts w:ascii="Arial" w:hAnsi="Arial" w:cs="Arial"/>
+                <w:b/>
+                <w:sz w:val="24"/>
+                <w:szCs w:val="24"/>
+              </w:rPr>
+            </w:pPr>
+          </w:p>
+          <w:p>
+            <w:pPr>
+              <w:rPr>
+                <w:rFonts w:ascii="Arial" w:hAnsi="Arial" w:cs="Arial"/>
+                <w:b/>
+                <w:sz w:val="24"/>
+                <w:szCs w:val="24"/>
+              </w:rPr>
+            </w:pPr>
+          </w:p>
+          <w:p>
+            <w:pPr>
+              <w:rPr>
+                <w:rFonts w:ascii="Arial" w:hAnsi="Arial" w:cs="Arial"/>
+                <w:b/>
+                <w:sz w:val="24"/>
+                <w:szCs w:val="24"/>
+              </w:rPr>
+            </w:pPr>
+          </w:p>
+          <w:p>
+            <w:pPr>
+              <w:pStyle w:val="ListParagraph"/>
+              <w:numPr>
+                <w:ilvl w:val="0"/>
+                <w:numId w:val="1"/>
+              </w:numPr>
+              <w:rPr>
+                <w:rFonts w:ascii="Arial" w:hAnsi="Arial" w:cs="Arial"/>
+                <w:b/>
+                <w:sz w:val="24"/>
+                <w:szCs w:val="24"/>
+              </w:rPr>
+            </w:pPr>
+            <w:r>
+              <w:rPr>
+                <w:rFonts w:ascii="Arial" w:hAnsi="Arial" w:cs="Arial"/>
+                <w:b/>
+                <w:sz w:val="24"/>
+                <w:szCs w:val="24"/>
+              </w:rPr>
+              <w:t>Page 24</w:t>
+            </w:r>
+          </w:p>
+          <w:p>
+            <w:pPr>
+              <w:rPr>
+                <w:rFonts w:ascii="Arial" w:hAnsi="Arial" w:cs="Arial"/>
+                <w:b/>
+                <w:sz w:val="24"/>
+                <w:szCs w:val="24"/>
+              </w:rPr>
+            </w:pPr>
+          </w:p>
+          <w:p>
+            <w:pPr>
+              <w:rPr>
+                <w:rFonts w:ascii="Arial" w:hAnsi="Arial" w:cs="Arial"/>
+                <w:b/>
+                <w:sz w:val="24"/>
+                <w:szCs w:val="24"/>
+              </w:rPr>
+            </w:pPr>
+          </w:p>
+          <w:p>
+            <w:pPr>
+              <w:rPr>
+                <w:rFonts w:ascii="Arial" w:hAnsi="Arial" w:cs="Arial"/>
+                <w:b/>
+                <w:sz w:val="24"/>
+                <w:szCs w:val="24"/>
+              </w:rPr>
+            </w:pPr>
+          </w:p>
+          <w:p>
+            <w:pPr>
+              <w:rPr>
+                <w:rFonts w:ascii="Arial" w:hAnsi="Arial" w:cs="Arial"/>
+                <w:b/>
+                <w:sz w:val="24"/>
+                <w:szCs w:val="24"/>
+              </w:rPr>
+            </w:pPr>
+          </w:p>
+          <w:p>
+            <w:pPr>
+              <w:rPr>
+                <w:rFonts w:ascii="Arial" w:hAnsi="Arial" w:cs="Arial"/>
+                <w:b/>
+                <w:sz w:val="24"/>
+                <w:szCs w:val="24"/>
+              </w:rPr>
+            </w:pPr>
+          </w:p>
+          <w:p>
+            <w:pPr>
+              <w:rPr>
+                <w:rFonts w:ascii="Arial" w:hAnsi="Arial" w:cs="Arial"/>
+                <w:b/>
+                <w:sz w:val="24"/>
+                <w:szCs w:val="24"/>
+              </w:rPr>
+            </w:pPr>
+          </w:p>
+          <w:p>
+            <w:pPr>
+              <w:rPr>
+                <w:rFonts w:ascii="Arial" w:hAnsi="Arial" w:cs="Arial"/>
+                <w:b/>
+                <w:sz w:val="24"/>
+                <w:szCs w:val="24"/>
+              </w:rPr>
+            </w:pPr>
+          </w:p>
+          <w:p>
+            <w:pPr>
+              <w:pStyle w:val="ListParagraph"/>
+              <w:numPr>
+                <w:ilvl w:val="0"/>
+                <w:numId w:val="1"/>
+              </w:numPr>
+              <w:rPr>
+                <w:rFonts w:ascii="Arial" w:hAnsi="Arial" w:cs="Arial"/>
+                <w:b/>
+                <w:sz w:val="24"/>
+                <w:szCs w:val="24"/>
+              </w:rPr>
+            </w:pPr>
+            <w:r>
+              <w:rPr>
+                <w:rFonts w:ascii="Arial" w:hAnsi="Arial" w:cs="Arial"/>
+                <w:b/>
+                <w:sz w:val="24"/>
+                <w:szCs w:val="24"/>
+              </w:rPr>
+              <w:t>Page 27</w:t>
+            </w:r>
+          </w:p>
+          <w:p>
+            <w:pPr>
+              <w:pStyle w:val="ListParagraph"/>
+              <w:ind w:left="360"/>
+              <w:rPr>
+                <w:rFonts w:ascii="Arial" w:hAnsi="Arial" w:cs="Arial"/>
+                <w:b/>
+                <w:sz w:val="24"/>
+                <w:szCs w:val="24"/>
+              </w:rPr>
+            </w:pPr>
+          </w:p>
+          <w:p>
+            <w:pPr>
+              <w:rPr>
+                <w:rFonts w:ascii="Arial" w:hAnsi="Arial" w:cs="Arial"/>
+                <w:b/>
+                <w:sz w:val="24"/>
+                <w:szCs w:val="24"/>
+              </w:rPr>
+            </w:pPr>
+          </w:p>
+          <w:p>
+            <w:pPr>
+              <w:rPr>
+                <w:rFonts w:ascii="Arial" w:hAnsi="Arial" w:cs="Arial"/>
+                <w:b/>
+                <w:sz w:val="24"/>
+                <w:szCs w:val="24"/>
+              </w:rPr>
+            </w:pPr>
+          </w:p>
+          <w:p>
+            <w:pPr>
+              <w:pStyle w:val="ListParagraph"/>
+              <w:numPr>
+                <w:ilvl w:val="0"/>
+                <w:numId w:val="1"/>
+              </w:numPr>
+              <w:rPr>
+                <w:rFonts w:ascii="Arial" w:hAnsi="Arial" w:cs="Arial"/>
+                <w:b/>
+                <w:sz w:val="24"/>
+                <w:szCs w:val="24"/>
+              </w:rPr>
+            </w:pPr>
+            <w:r>
+              <w:rPr>
+                <w:rFonts w:ascii="Arial" w:hAnsi="Arial" w:cs="Arial"/>
+                <w:b/>
+                <w:sz w:val="24"/>
+                <w:szCs w:val="24"/>
+              </w:rPr>
+              <w:t>Page 28</w:t>
+            </w:r>
+          </w:p>
+          <w:p>
+            <w:pPr>
+              <w:pStyle w:val="ListParagraph"/>
+              <w:ind w:left="360"/>
+              <w:rPr>
+                <w:rFonts w:ascii="Arial" w:hAnsi="Arial" w:cs="Arial"/>
+                <w:b/>
+                <w:sz w:val="24"/>
+                <w:szCs w:val="24"/>
+              </w:rPr>
+            </w:pPr>
+          </w:p>
+          <w:p>
+            <w:pPr>
+              <w:pStyle w:val="ListParagraph"/>
+              <w:ind w:left="360"/>
+              <w:rPr>
+                <w:rFonts w:ascii="Arial" w:hAnsi="Arial" w:cs="Arial"/>
+                <w:b/>
+                <w:sz w:val="24"/>
+                <w:szCs w:val="24"/>
+              </w:rPr>
+            </w:pPr>
+          </w:p>
+          <w:p>
+            <w:pPr>
+              <w:pStyle w:val="ListParagraph"/>
+              <w:numPr>
+                <w:ilvl w:val="0"/>
+                <w:numId w:val="1"/>
+              </w:numPr>
+              <w:rPr>
+                <w:rFonts w:ascii="Arial" w:hAnsi="Arial" w:cs="Arial"/>
+                <w:b/>
+                <w:sz w:val="24"/>
+                <w:szCs w:val="24"/>
+              </w:rPr>
+            </w:pPr>
+            <w:r>
+              <w:rPr>
+                <w:rFonts w:ascii="Arial" w:hAnsi="Arial" w:cs="Arial"/>
+                <w:b/>
+                <w:sz w:val="24"/>
+                <w:szCs w:val="24"/>
+              </w:rPr>
+              <w:t>Page 29</w:t>
+            </w:r>
+          </w:p>
+          <w:p>
+            <w:pPr>
+              <w:pStyle w:val="ListParagraph"/>
+              <w:ind w:left="360"/>
+              <w:rPr>
+                <w:rFonts w:ascii="Arial" w:hAnsi="Arial" w:cs="Arial"/>
+                <w:b/>
+                <w:sz w:val="24"/>
+                <w:szCs w:val="24"/>
+              </w:rPr>
+            </w:pPr>
+          </w:p>
+          <w:p>
+            <w:pPr>
+              <w:pStyle w:val="ListParagraph"/>
+              <w:ind w:left="360"/>
+              <w:rPr>
+                <w:rFonts w:ascii="Arial" w:hAnsi="Arial" w:cs="Arial"/>
+                <w:b/>
+                <w:sz w:val="24"/>
+                <w:szCs w:val="24"/>
+              </w:rPr>
+            </w:pPr>
+          </w:p>
+          <w:p>
+            <w:pPr>
+              <w:pStyle w:val="ListParagraph"/>
+              <w:ind w:left="360"/>
+              <w:rPr>
+                <w:rFonts w:ascii="Arial" w:hAnsi="Arial" w:cs="Arial"/>
+                <w:b/>
+                <w:sz w:val="24"/>
+                <w:szCs w:val="24"/>
+              </w:rPr>
+            </w:pPr>
+          </w:p>
+          <w:p>
+            <w:pPr>
+              <w:pStyle w:val="ListParagraph"/>
+              <w:numPr>
+                <w:ilvl w:val="0"/>
+                <w:numId w:val="1"/>
+              </w:numPr>
+              <w:rPr>
+                <w:rFonts w:ascii="Arial" w:hAnsi="Arial" w:cs="Arial"/>
+                <w:b/>
+                <w:sz w:val="24"/>
+                <w:szCs w:val="24"/>
+              </w:rPr>
+            </w:pPr>
+            <w:r>
+              <w:rPr>
+                <w:rFonts w:ascii="Arial" w:hAnsi="Arial" w:cs="Arial"/>
+                <w:b/>
+                <w:sz w:val="24"/>
+                <w:szCs w:val="24"/>
+              </w:rPr>
+              <w:t>Page 32</w:t>
+            </w:r>
+          </w:p>
+          <w:p>
+            <w:pPr>
+              <w:pStyle w:val="ListParagraph"/>
+              <w:ind w:left="360"/>
+              <w:rPr>
+                <w:rFonts w:ascii="Arial" w:hAnsi="Arial" w:cs="Arial"/>
+                <w:b/>
+                <w:sz w:val="24"/>
+                <w:szCs w:val="24"/>
+              </w:rPr>
+            </w:pPr>
+          </w:p>
+          <w:p>
+            <w:pPr>
+              <w:pStyle w:val="ListParagraph"/>
+              <w:ind w:left="360"/>
+              <w:rPr>
+                <w:rFonts w:ascii="Arial" w:hAnsi="Arial" w:cs="Arial"/>
+                <w:b/>
+                <w:sz w:val="24"/>
+                <w:szCs w:val="24"/>
+              </w:rPr>
+            </w:pPr>
+          </w:p>
+          <w:p>
+            <w:pPr>
+              <w:pStyle w:val="ListParagraph"/>
+              <w:ind w:left="360"/>
+              <w:rPr>
+                <w:rFonts w:ascii="Arial" w:hAnsi="Arial" w:cs="Arial"/>
+                <w:b/>
+                <w:sz w:val="24"/>
+                <w:szCs w:val="24"/>
+              </w:rPr>
+            </w:pPr>
+          </w:p>
+          <w:p>
+            <w:pPr>
+              <w:pStyle w:val="ListParagraph"/>
+              <w:numPr>
+                <w:ilvl w:val="0"/>
+                <w:numId w:val="1"/>
+              </w:numPr>
+              <w:rPr>
+                <w:rFonts w:ascii="Arial" w:hAnsi="Arial" w:cs="Arial"/>
+                <w:b/>
+                <w:sz w:val="24"/>
+                <w:szCs w:val="24"/>
+              </w:rPr>
+            </w:pPr>
+            <w:r>
+              <w:rPr>
+                <w:rFonts w:ascii="Arial" w:hAnsi="Arial" w:cs="Arial"/>
+                <w:b/>
+                <w:sz w:val="24"/>
+                <w:szCs w:val="24"/>
+              </w:rPr>
+              <w:t>Appendix C</w:t>
+            </w:r>
+          </w:p>
+          <w:p>
+            <w:pPr>
+              <w:pStyle w:val="ListParagraph"/>
+              <w:ind w:left="360"/>
+              <w:rPr>
+                <w:rFonts w:ascii="Arial" w:hAnsi="Arial" w:cs="Arial"/>
+                <w:b/>
+                <w:sz w:val="24"/>
+                <w:szCs w:val="24"/>
+              </w:rPr>
+            </w:pPr>
+          </w:p>
+          <w:p>
+            <w:pPr>
+              <w:pStyle w:val="ListParagraph"/>
+              <w:ind w:left="360"/>
+              <w:rPr>
+                <w:rFonts w:ascii="Arial" w:hAnsi="Arial" w:cs="Arial"/>
+                <w:b/>
+                <w:sz w:val="24"/>
+                <w:szCs w:val="24"/>
+              </w:rPr>
+            </w:pPr>
+          </w:p>
+          <w:p>
+            <w:pPr>
+              <w:pStyle w:val="ListParagraph"/>
+              <w:ind w:left="360"/>
+              <w:rPr>
+                <w:rFonts w:ascii="Arial" w:hAnsi="Arial" w:cs="Arial"/>
+                <w:b/>
+                <w:sz w:val="24"/>
+                <w:szCs w:val="24"/>
+              </w:rPr>
+            </w:pPr>
+          </w:p>
+          <w:p>
+            <w:pPr>
+              <w:pStyle w:val="ListParagraph"/>
+              <w:numPr>
+                <w:ilvl w:val="0"/>
+                <w:numId w:val="1"/>
+              </w:numPr>
+              <w:rPr>
+                <w:rFonts w:ascii="Arial" w:hAnsi="Arial" w:cs="Arial"/>
+                <w:b/>
+                <w:sz w:val="24"/>
+                <w:szCs w:val="24"/>
+              </w:rPr>
+            </w:pPr>
+            <w:r>
+              <w:rPr>
+                <w:rFonts w:ascii="Arial" w:hAnsi="Arial" w:cs="Arial"/>
+                <w:b/>
+                <w:sz w:val="24"/>
+                <w:szCs w:val="24"/>
+              </w:rPr>
+              <w:t>Appendix D</w:t>
+            </w:r>
+          </w:p>
+          <w:p>
+            <w:pPr>
+              <w:pStyle w:val="ListParagraph"/>
+              <w:ind w:left="360"/>
+              <w:rPr>
+                <w:rFonts w:ascii="Arial" w:hAnsi="Arial" w:cs="Arial"/>
+                <w:b/>
+                <w:sz w:val="24"/>
+                <w:szCs w:val="24"/>
+              </w:rPr>
+            </w:pPr>
+            <w:bookmarkStart w:id="0" w:name="_GoBack"/>
+            <w:bookmarkEnd w:id="0"/>
+          </w:p>
+          <w:p>
+            <w:pPr>
+              <w:pStyle w:val="ListParagraph"/>
+              <w:numPr>
+                <w:ilvl w:val="0"/>
+                <w:numId w:val="1"/>
+              </w:numPr>
+              <w:rPr>
+                <w:rFonts w:ascii="Arial" w:hAnsi="Arial" w:cs="Arial"/>
+                <w:b/>
+                <w:sz w:val="24"/>
+                <w:szCs w:val="24"/>
+              </w:rPr>
+            </w:pPr>
+            <w:r>
+              <w:rPr>
+                <w:rFonts w:ascii="Arial" w:hAnsi="Arial" w:cs="Arial"/>
+                <w:b/>
+                <w:sz w:val="24"/>
+                <w:szCs w:val="24"/>
+              </w:rPr>
+              <w:t>Appendix E</w:t>
+            </w:r>
           </w:p>
         </w:tc>
         <w:tc>
           <w:tcPr>
-            <w:tcW w:w="1885" w:type="dxa"/>
+            <w:tcW w:w="1379" w:type="dxa"/>
           </w:tcPr>
           <w:p>
             <w:pPr>
@@ -365,6 +1340,127 @@
     </w:sectPr>
   </w:body>
 </w:document>
+</file>
+
+<file path=word/numbering.xml><?xml version="1.0" encoding="utf-8"?>
+<w:numbering xmlns:wpc="http://schemas.microsoft.com/office/word/2010/wordprocessingCanvas" xmlns:mc="http://schemas.openxmlformats.org/markup-compatibility/2006" xmlns:o="urn:schemas-microsoft-com:office:office" xmlns:r="http://schemas.openxmlformats.org/officeDocument/2006/relationships" xmlns:m="http://schemas.openxmlformats.org/officeDocument/2006/math" xmlns:v="urn:schemas-microsoft-com:vml" xmlns:wp14="http://schemas.microsoft.com/office/word/2010/wordprocessingDrawing" xmlns:wp="http://schemas.openxmlformats.org/drawingml/2006/wordprocessingDrawing" xmlns:w10="urn:schemas-microsoft-com:office:word" xmlns:w="http://schemas.openxmlformats.org/wordprocessingml/2006/main" xmlns:w14="http://schemas.microsoft.com/office/word/2010/wordml" xmlns:w15="http://schemas.microsoft.com/office/word/2012/wordml" xmlns:wpg="http://schemas.microsoft.com/office/word/2010/wordprocessingGroup" xmlns:wpi="http://schemas.microsoft.com/office/word/2010/wordprocessingInk" xmlns:wne="http://schemas.microsoft.com/office/word/2006/wordml" xmlns:wps="http://schemas.microsoft.com/office/word/2010/wordprocessingShape" mc:Ignorable="w14 w15 wp14">
+  <w:abstractNum w:abstractNumId="0" w15:restartNumberingAfterBreak="0">
+    <w:nsid w:val="046849C2"/>
+    <w:multiLevelType w:val="hybridMultilevel"/>
+    <w:tmpl w:val="CF98B890"/>
+    <w:lvl w:ilvl="0" w:tplc="04090001">
+      <w:start w:val="1"/>
+      <w:numFmt w:val="bullet"/>
+      <w:lvlText w:val=""/>
+      <w:lvlJc w:val="left"/>
+      <w:pPr>
+        <w:ind w:left="360" w:hanging="360"/>
+      </w:pPr>
+      <w:rPr>
+        <w:rFonts w:ascii="Symbol" w:hAnsi="Symbol" w:hint="default"/>
+      </w:rPr>
+    </w:lvl>
+    <w:lvl w:ilvl="1" w:tplc="04090003" w:tentative="1">
+      <w:start w:val="1"/>
+      <w:numFmt w:val="bullet"/>
+      <w:lvlText w:val="o"/>
+      <w:lvlJc w:val="left"/>
+      <w:pPr>
+        <w:ind w:left="1080" w:hanging="360"/>
+      </w:pPr>
+      <w:rPr>
+        <w:rFonts w:ascii="Courier New" w:hAnsi="Courier New" w:cs="Courier New" w:hint="default"/>
+      </w:rPr>
+    </w:lvl>
+    <w:lvl w:ilvl="2" w:tplc="04090005" w:tentative="1">
+      <w:start w:val="1"/>
+      <w:numFmt w:val="bullet"/>
+      <w:lvlText w:val=""/>
+      <w:lvlJc w:val="left"/>
+      <w:pPr>
+        <w:ind w:left="1800" w:hanging="360"/>
+      </w:pPr>
+      <w:rPr>
+        <w:rFonts w:ascii="Wingdings" w:hAnsi="Wingdings" w:hint="default"/>
+      </w:rPr>
+    </w:lvl>
+    <w:lvl w:ilvl="3" w:tplc="04090001" w:tentative="1">
+      <w:start w:val="1"/>
+      <w:numFmt w:val="bullet"/>
+      <w:lvlText w:val=""/>
+      <w:lvlJc w:val="left"/>
+      <w:pPr>
+        <w:ind w:left="2520" w:hanging="360"/>
+      </w:pPr>
+      <w:rPr>
+        <w:rFonts w:ascii="Symbol" w:hAnsi="Symbol" w:hint="default"/>
+      </w:rPr>
+    </w:lvl>
+    <w:lvl w:ilvl="4" w:tplc="04090003" w:tentative="1">
+      <w:start w:val="1"/>
+      <w:numFmt w:val="bullet"/>
+      <w:lvlText w:val="o"/>
+      <w:lvlJc w:val="left"/>
+      <w:pPr>
+        <w:ind w:left="3240" w:hanging="360"/>
+      </w:pPr>
+      <w:rPr>
+        <w:rFonts w:ascii="Courier New" w:hAnsi="Courier New" w:cs="Courier New" w:hint="default"/>
+      </w:rPr>
+    </w:lvl>
+    <w:lvl w:ilvl="5" w:tplc="04090005" w:tentative="1">
+      <w:start w:val="1"/>
+      <w:numFmt w:val="bullet"/>
+      <w:lvlText w:val=""/>
+      <w:lvlJc w:val="left"/>
+      <w:pPr>
+        <w:ind w:left="3960" w:hanging="360"/>
+      </w:pPr>
+      <w:rPr>
+        <w:rFonts w:ascii="Wingdings" w:hAnsi="Wingdings" w:hint="default"/>
+      </w:rPr>
+    </w:lvl>
+    <w:lvl w:ilvl="6" w:tplc="04090001" w:tentative="1">
+      <w:start w:val="1"/>
+      <w:numFmt w:val="bullet"/>
+      <w:lvlText w:val=""/>
+      <w:lvlJc w:val="left"/>
+      <w:pPr>
+        <w:ind w:left="4680" w:hanging="360"/>
+      </w:pPr>
+      <w:rPr>
+        <w:rFonts w:ascii="Symbol" w:hAnsi="Symbol" w:hint="default"/>
+      </w:rPr>
+    </w:lvl>
+    <w:lvl w:ilvl="7" w:tplc="04090003" w:tentative="1">
+      <w:start w:val="1"/>
+      <w:numFmt w:val="bullet"/>
+      <w:lvlText w:val="o"/>
+      <w:lvlJc w:val="left"/>
+      <w:pPr>
+        <w:ind w:left="5400" w:hanging="360"/>
+      </w:pPr>
+      <w:rPr>
+        <w:rFonts w:ascii="Courier New" w:hAnsi="Courier New" w:cs="Courier New" w:hint="default"/>
+      </w:rPr>
+    </w:lvl>
+    <w:lvl w:ilvl="8" w:tplc="04090005" w:tentative="1">
+      <w:start w:val="1"/>
+      <w:numFmt w:val="bullet"/>
+      <w:lvlText w:val=""/>
+      <w:lvlJc w:val="left"/>
+      <w:pPr>
+        <w:ind w:left="6120" w:hanging="360"/>
+      </w:pPr>
+      <w:rPr>
+        <w:rFonts w:ascii="Wingdings" w:hAnsi="Wingdings" w:hint="default"/>
+      </w:rPr>
+    </w:lvl>
+  </w:abstractNum>
+  <w:num w:numId="1">
+    <w:abstractNumId w:val="0"/>
+  </w:num>
+</w:numbering>
 </file>
 
 <file path=word/styles.xml><?xml version="1.0" encoding="utf-8"?>
@@ -807,6 +1903,17 @@
       </w:tblBorders>
     </w:tblPr>
   </w:style>
+  <w:style w:type="paragraph" w:styleId="ListParagraph">
+    <w:name w:val="List Paragraph"/>
+    <w:basedOn w:val="Normal"/>
+    <w:uiPriority w:val="34"/>
+    <w:qFormat/>
+    <w:rsid w:val="00B44907"/>
+    <w:pPr>
+      <w:ind w:left="720"/>
+      <w:contextualSpacing/>
+    </w:pPr>
+  </w:style>
 </w:styles>
 </file>
 

</xml_diff>

<commit_message>
fix summary of revisions
</commit_message>
<xml_diff>
--- a/Summary-of-Revisions.docx
+++ b/Summary-of-Revisions.docx
@@ -25,14 +25,14 @@
     <w:tbl>
       <w:tblPr>
         <w:tblStyle w:val="TableGrid"/>
-        <w:tblW w:w="0" w:type="auto"/>
+        <w:tblW w:w="9355" w:type="dxa"/>
+        <w:tblLayout w:type="fixed"/>
         <w:tblLook w:val="04A0" w:firstRow="1" w:lastRow="0" w:firstColumn="1" w:lastColumn="0" w:noHBand="0" w:noVBand="1"/>
       </w:tblPr>
       <w:tblGrid>
         <w:gridCol w:w="2342"/>
-        <w:gridCol w:w="2932"/>
-        <w:gridCol w:w="2697"/>
-        <w:gridCol w:w="1379"/>
+        <w:gridCol w:w="3953"/>
+        <w:gridCol w:w="3060"/>
       </w:tblGrid>
       <w:tr>
         <w:tc>
@@ -56,22 +56,13 @@
                 <w:sz w:val="24"/>
                 <w:szCs w:val="24"/>
               </w:rPr>
-              <w:t>Name of Panel</w:t>
-            </w:r>
-            <w:r>
-              <w:rPr>
-                <w:rFonts w:ascii="Arial" w:hAnsi="Arial" w:cs="Arial"/>
-                <w:b/>
-                <w:sz w:val="24"/>
-                <w:szCs w:val="24"/>
-              </w:rPr>
-              <w:t>ist</w:t>
+              <w:t>Name of Panelist</w:t>
             </w:r>
           </w:p>
         </w:tc>
         <w:tc>
           <w:tcPr>
-            <w:tcW w:w="2932" w:type="dxa"/>
+            <w:tcW w:w="3953" w:type="dxa"/>
           </w:tcPr>
           <w:p>
             <w:pPr>
@@ -96,7 +87,7 @@
         </w:tc>
         <w:tc>
           <w:tcPr>
-            <w:tcW w:w="2697" w:type="dxa"/>
+            <w:tcW w:w="3060" w:type="dxa"/>
           </w:tcPr>
           <w:p>
             <w:pPr>
@@ -116,38 +107,13 @@
                 <w:szCs w:val="24"/>
               </w:rPr>
               <w:t>Page</w:t>
-            </w:r>
-          </w:p>
-        </w:tc>
-        <w:tc>
-          <w:tcPr>
-            <w:tcW w:w="1379" w:type="dxa"/>
-          </w:tcPr>
-          <w:p>
-            <w:pPr>
-              <w:jc w:val="center"/>
-              <w:rPr>
-                <w:rFonts w:ascii="Arial" w:hAnsi="Arial" w:cs="Arial"/>
-                <w:b/>
-                <w:sz w:val="24"/>
-                <w:szCs w:val="24"/>
-              </w:rPr>
-            </w:pPr>
-            <w:r>
-              <w:rPr>
-                <w:rFonts w:ascii="Arial" w:hAnsi="Arial" w:cs="Arial"/>
-                <w:b/>
-                <w:sz w:val="24"/>
-                <w:szCs w:val="24"/>
-              </w:rPr>
-              <w:t>Remarks</w:t>
             </w:r>
           </w:p>
         </w:tc>
       </w:tr>
       <w:tr>
         <w:trPr>
-          <w:trHeight w:val="3689"/>
+          <w:trHeight w:val="890"/>
         </w:trPr>
         <w:tc>
           <w:tcPr>
@@ -176,13 +142,420 @@
         </w:tc>
         <w:tc>
           <w:tcPr>
-            <w:tcW w:w="2932" w:type="dxa"/>
+            <w:tcW w:w="3953" w:type="dxa"/>
           </w:tcPr>
           <w:p>
             <w:pPr>
-              <w:rPr>
-                <w:rFonts w:ascii="Arial" w:hAnsi="Arial" w:cs="Arial"/>
-                <w:b/>
+              <w:pStyle w:val="ListParagraph"/>
+              <w:numPr>
+                <w:ilvl w:val="0"/>
+                <w:numId w:val="2"/>
+              </w:numPr>
+              <w:spacing w:line="360" w:lineRule="auto"/>
+              <w:rPr>
+                <w:rFonts w:ascii="Arial" w:hAnsi="Arial" w:cs="Arial"/>
+                <w:sz w:val="24"/>
+                <w:szCs w:val="24"/>
+              </w:rPr>
+            </w:pPr>
+            <w:r>
+              <w:rPr>
+                <w:rFonts w:ascii="Arial" w:hAnsi="Arial" w:cs="Arial"/>
+                <w:sz w:val="24"/>
+                <w:szCs w:val="24"/>
+              </w:rPr>
+              <w:t>Clearly define what is turbidity</w:t>
+            </w:r>
+          </w:p>
+          <w:p>
+            <w:pPr>
+              <w:pStyle w:val="ListParagraph"/>
+              <w:spacing w:line="360" w:lineRule="auto"/>
+              <w:ind w:left="360"/>
+              <w:rPr>
+                <w:rFonts w:ascii="Arial" w:hAnsi="Arial" w:cs="Arial"/>
+                <w:sz w:val="24"/>
+                <w:szCs w:val="24"/>
+              </w:rPr>
+            </w:pPr>
+          </w:p>
+          <w:p>
+            <w:pPr>
+              <w:pStyle w:val="ListParagraph"/>
+              <w:numPr>
+                <w:ilvl w:val="0"/>
+                <w:numId w:val="2"/>
+              </w:numPr>
+              <w:rPr>
+                <w:rFonts w:ascii="Arial" w:hAnsi="Arial" w:cs="Arial"/>
+                <w:sz w:val="24"/>
+                <w:szCs w:val="24"/>
+              </w:rPr>
+            </w:pPr>
+            <w:r>
+              <w:rPr>
+                <w:rFonts w:ascii="Arial" w:hAnsi="Arial" w:cs="Arial"/>
+                <w:sz w:val="24"/>
+                <w:szCs w:val="24"/>
+              </w:rPr>
+              <w:t>Rephrasing the objectives of the study</w:t>
+            </w:r>
+          </w:p>
+          <w:p>
+            <w:pPr>
+              <w:pStyle w:val="ListParagraph"/>
+              <w:ind w:left="360"/>
+              <w:rPr>
+                <w:rFonts w:ascii="Arial" w:hAnsi="Arial" w:cs="Arial"/>
+                <w:sz w:val="24"/>
+                <w:szCs w:val="24"/>
+              </w:rPr>
+            </w:pPr>
+          </w:p>
+          <w:p>
+            <w:pPr>
+              <w:pStyle w:val="ListParagraph"/>
+              <w:numPr>
+                <w:ilvl w:val="0"/>
+                <w:numId w:val="2"/>
+              </w:numPr>
+              <w:rPr>
+                <w:rFonts w:ascii="Arial" w:hAnsi="Arial" w:cs="Arial"/>
+                <w:sz w:val="24"/>
+                <w:szCs w:val="24"/>
+              </w:rPr>
+            </w:pPr>
+            <w:r>
+              <w:rPr>
+                <w:rFonts w:ascii="Arial" w:hAnsi="Arial" w:cs="Arial"/>
+                <w:sz w:val="24"/>
+                <w:szCs w:val="24"/>
+              </w:rPr>
+              <w:t>Remove the double ‘to’ at aims to: To</w:t>
+            </w:r>
+          </w:p>
+          <w:p>
+            <w:pPr>
+              <w:pStyle w:val="ListParagraph"/>
+              <w:rPr>
+                <w:rFonts w:ascii="Arial" w:hAnsi="Arial" w:cs="Arial"/>
+                <w:sz w:val="24"/>
+                <w:szCs w:val="24"/>
+              </w:rPr>
+            </w:pPr>
+          </w:p>
+          <w:p>
+            <w:pPr>
+              <w:pStyle w:val="ListParagraph"/>
+              <w:numPr>
+                <w:ilvl w:val="0"/>
+                <w:numId w:val="2"/>
+              </w:numPr>
+              <w:rPr>
+                <w:rFonts w:ascii="Arial" w:hAnsi="Arial" w:cs="Arial"/>
+                <w:sz w:val="24"/>
+                <w:szCs w:val="24"/>
+              </w:rPr>
+            </w:pPr>
+            <w:r>
+              <w:rPr>
+                <w:rFonts w:ascii="Arial" w:hAnsi="Arial" w:cs="Arial"/>
+                <w:sz w:val="24"/>
+                <w:szCs w:val="24"/>
+              </w:rPr>
+              <w:t>Change the first entry of the objectives from ‘To develop a web application. .’ into ‘To design a ML based model.’</w:t>
+            </w:r>
+          </w:p>
+          <w:p>
+            <w:pPr>
+              <w:pStyle w:val="ListParagraph"/>
+              <w:rPr>
+                <w:rFonts w:ascii="Arial" w:hAnsi="Arial" w:cs="Arial"/>
+                <w:sz w:val="24"/>
+                <w:szCs w:val="24"/>
+              </w:rPr>
+            </w:pPr>
+          </w:p>
+          <w:p>
+            <w:pPr>
+              <w:pStyle w:val="ListParagraph"/>
+              <w:numPr>
+                <w:ilvl w:val="0"/>
+                <w:numId w:val="2"/>
+              </w:numPr>
+              <w:rPr>
+                <w:rFonts w:ascii="Arial" w:hAnsi="Arial" w:cs="Arial"/>
+                <w:sz w:val="24"/>
+                <w:szCs w:val="24"/>
+              </w:rPr>
+            </w:pPr>
+            <w:r>
+              <w:rPr>
+                <w:rFonts w:ascii="Arial" w:hAnsi="Arial" w:cs="Arial"/>
+                <w:sz w:val="24"/>
+                <w:szCs w:val="24"/>
+              </w:rPr>
+              <w:t>Change the second entry of the objective to ‘</w:t>
+            </w:r>
+            <w:proofErr w:type="gramStart"/>
+            <w:r>
+              <w:rPr>
+                <w:rFonts w:ascii="Arial" w:hAnsi="Arial" w:cs="Arial"/>
+                <w:sz w:val="24"/>
+                <w:szCs w:val="24"/>
+              </w:rPr>
+              <w:t>To</w:t>
+            </w:r>
+            <w:proofErr w:type="gramEnd"/>
+            <w:r>
+              <w:rPr>
+                <w:rFonts w:ascii="Arial" w:hAnsi="Arial" w:cs="Arial"/>
+                <w:sz w:val="24"/>
+                <w:szCs w:val="24"/>
+              </w:rPr>
+              <w:t xml:space="preserve"> create a module that sends a</w:t>
+            </w:r>
+            <w:r>
+              <w:rPr>
+                <w:rFonts w:ascii="Arial" w:hAnsi="Arial" w:cs="Arial"/>
+                <w:sz w:val="24"/>
+                <w:szCs w:val="24"/>
+              </w:rPr>
+              <w:t>…’</w:t>
+            </w:r>
+          </w:p>
+          <w:p>
+            <w:pPr>
+              <w:pStyle w:val="ListParagraph"/>
+              <w:rPr>
+                <w:rFonts w:ascii="Arial" w:hAnsi="Arial" w:cs="Arial"/>
+                <w:sz w:val="24"/>
+                <w:szCs w:val="24"/>
+              </w:rPr>
+            </w:pPr>
+          </w:p>
+          <w:p>
+            <w:pPr>
+              <w:pStyle w:val="ListParagraph"/>
+              <w:numPr>
+                <w:ilvl w:val="0"/>
+                <w:numId w:val="2"/>
+              </w:numPr>
+              <w:spacing w:line="360" w:lineRule="auto"/>
+              <w:rPr>
+                <w:rFonts w:ascii="Arial" w:hAnsi="Arial" w:cs="Arial"/>
+                <w:sz w:val="24"/>
+                <w:szCs w:val="24"/>
+              </w:rPr>
+            </w:pPr>
+            <w:r>
+              <w:rPr>
+                <w:rFonts w:ascii="Arial" w:hAnsi="Arial" w:cs="Arial"/>
+                <w:sz w:val="24"/>
+                <w:szCs w:val="24"/>
+              </w:rPr>
+              <w:t xml:space="preserve">Set the scope and limitation </w:t>
+            </w:r>
+            <w:r>
+              <w:rPr>
+                <w:rFonts w:ascii="Arial" w:hAnsi="Arial" w:cs="Arial"/>
+                <w:sz w:val="24"/>
+                <w:szCs w:val="24"/>
+              </w:rPr>
+              <w:t>base on how turbidity is defined in the study</w:t>
+            </w:r>
+          </w:p>
+          <w:p>
+            <w:pPr>
+              <w:pStyle w:val="ListParagraph"/>
+              <w:rPr>
+                <w:rFonts w:ascii="Arial" w:hAnsi="Arial" w:cs="Arial"/>
+                <w:sz w:val="24"/>
+                <w:szCs w:val="24"/>
+              </w:rPr>
+            </w:pPr>
+          </w:p>
+          <w:p>
+            <w:pPr>
+              <w:pStyle w:val="ListParagraph"/>
+              <w:numPr>
+                <w:ilvl w:val="0"/>
+                <w:numId w:val="2"/>
+              </w:numPr>
+              <w:spacing w:line="360" w:lineRule="auto"/>
+              <w:rPr>
+                <w:rFonts w:ascii="Arial" w:hAnsi="Arial" w:cs="Arial"/>
+                <w:sz w:val="24"/>
+                <w:szCs w:val="24"/>
+              </w:rPr>
+            </w:pPr>
+            <w:r>
+              <w:rPr>
+                <w:rFonts w:ascii="Arial" w:hAnsi="Arial" w:cs="Arial"/>
+                <w:sz w:val="24"/>
+                <w:szCs w:val="24"/>
+              </w:rPr>
+              <w:t>Change the order of text and figures. Text first then figures</w:t>
+            </w:r>
+          </w:p>
+          <w:p>
+            <w:pPr>
+              <w:pStyle w:val="ListParagraph"/>
+              <w:ind w:left="360"/>
+              <w:rPr>
+                <w:rFonts w:ascii="Arial" w:hAnsi="Arial" w:cs="Arial"/>
+                <w:sz w:val="24"/>
+                <w:szCs w:val="24"/>
+              </w:rPr>
+            </w:pPr>
+          </w:p>
+          <w:p>
+            <w:pPr>
+              <w:pStyle w:val="ListParagraph"/>
+              <w:numPr>
+                <w:ilvl w:val="0"/>
+                <w:numId w:val="2"/>
+              </w:numPr>
+              <w:spacing w:line="360" w:lineRule="auto"/>
+              <w:rPr>
+                <w:rFonts w:ascii="Arial" w:hAnsi="Arial" w:cs="Arial"/>
+                <w:sz w:val="24"/>
+                <w:szCs w:val="24"/>
+              </w:rPr>
+            </w:pPr>
+            <w:r>
+              <w:rPr>
+                <w:rFonts w:ascii="Arial" w:hAnsi="Arial" w:cs="Arial"/>
+                <w:sz w:val="24"/>
+                <w:szCs w:val="24"/>
+              </w:rPr>
+              <w:t xml:space="preserve">Provide a section on how </w:t>
+            </w:r>
+            <w:proofErr w:type="spellStart"/>
+            <w:r>
+              <w:rPr>
+                <w:rFonts w:ascii="Arial" w:hAnsi="Arial" w:cs="Arial"/>
+                <w:sz w:val="24"/>
+                <w:szCs w:val="24"/>
+              </w:rPr>
+              <w:t>Tensorflow</w:t>
+            </w:r>
+            <w:proofErr w:type="spellEnd"/>
+            <w:r>
+              <w:rPr>
+                <w:rFonts w:ascii="Arial" w:hAnsi="Arial" w:cs="Arial"/>
+                <w:sz w:val="24"/>
+                <w:szCs w:val="24"/>
+              </w:rPr>
+              <w:t xml:space="preserve"> works</w:t>
+            </w:r>
+          </w:p>
+          <w:p>
+            <w:pPr>
+              <w:rPr>
+                <w:rFonts w:ascii="Arial" w:hAnsi="Arial" w:cs="Arial"/>
+                <w:sz w:val="24"/>
+                <w:szCs w:val="24"/>
+              </w:rPr>
+            </w:pPr>
+          </w:p>
+          <w:p>
+            <w:pPr>
+              <w:pStyle w:val="ListParagraph"/>
+              <w:numPr>
+                <w:ilvl w:val="0"/>
+                <w:numId w:val="2"/>
+              </w:numPr>
+              <w:rPr>
+                <w:rFonts w:ascii="Arial" w:hAnsi="Arial" w:cs="Arial"/>
+                <w:sz w:val="24"/>
+                <w:szCs w:val="24"/>
+              </w:rPr>
+            </w:pPr>
+            <w:r>
+              <w:rPr>
+                <w:rFonts w:ascii="Arial" w:hAnsi="Arial" w:cs="Arial"/>
+                <w:sz w:val="24"/>
+                <w:szCs w:val="24"/>
+              </w:rPr>
+              <w:t>In data flow diagram, entity cannot be directly connected to the data store, there should be a process in between.</w:t>
+            </w:r>
+          </w:p>
+          <w:p>
+            <w:pPr>
+              <w:rPr>
+                <w:rFonts w:ascii="Arial" w:hAnsi="Arial" w:cs="Arial"/>
+                <w:sz w:val="24"/>
+                <w:szCs w:val="24"/>
+              </w:rPr>
+            </w:pPr>
+          </w:p>
+          <w:p>
+            <w:pPr>
+              <w:pStyle w:val="ListParagraph"/>
+              <w:rPr>
+                <w:rFonts w:ascii="Arial" w:hAnsi="Arial" w:cs="Arial"/>
+                <w:sz w:val="24"/>
+                <w:szCs w:val="24"/>
+              </w:rPr>
+            </w:pPr>
+          </w:p>
+          <w:p>
+            <w:pPr>
+              <w:pStyle w:val="ListParagraph"/>
+              <w:numPr>
+                <w:ilvl w:val="0"/>
+                <w:numId w:val="2"/>
+              </w:numPr>
+              <w:rPr>
+                <w:rFonts w:ascii="Arial" w:hAnsi="Arial" w:cs="Arial"/>
+                <w:sz w:val="24"/>
+                <w:szCs w:val="24"/>
+              </w:rPr>
+            </w:pPr>
+            <w:r>
+              <w:rPr>
+                <w:rFonts w:ascii="Arial" w:hAnsi="Arial" w:cs="Arial"/>
+                <w:sz w:val="24"/>
+                <w:szCs w:val="24"/>
+              </w:rPr>
+              <w:t>Add an entry on how accuracy of ML model is being calculated at Chapter 4</w:t>
+            </w:r>
+          </w:p>
+          <w:p>
+            <w:pPr>
+              <w:rPr>
+                <w:rFonts w:ascii="Arial" w:hAnsi="Arial" w:cs="Arial"/>
+                <w:sz w:val="24"/>
+                <w:szCs w:val="24"/>
+              </w:rPr>
+            </w:pPr>
+          </w:p>
+          <w:p>
+            <w:pPr>
+              <w:rPr>
+                <w:rFonts w:ascii="Arial" w:hAnsi="Arial" w:cs="Arial"/>
+                <w:sz w:val="24"/>
+                <w:szCs w:val="24"/>
+              </w:rPr>
+            </w:pPr>
+          </w:p>
+          <w:p>
+            <w:pPr>
+              <w:pStyle w:val="ListParagraph"/>
+              <w:rPr>
+                <w:rFonts w:ascii="Arial" w:hAnsi="Arial" w:cs="Arial"/>
+                <w:sz w:val="24"/>
+                <w:szCs w:val="24"/>
+              </w:rPr>
+            </w:pPr>
+          </w:p>
+          <w:p>
+            <w:pPr>
+              <w:pStyle w:val="ListParagraph"/>
+              <w:ind w:left="360"/>
+              <w:rPr>
+                <w:rFonts w:ascii="Arial" w:hAnsi="Arial" w:cs="Arial"/>
                 <w:sz w:val="24"/>
                 <w:szCs w:val="24"/>
               </w:rPr>
@@ -191,40 +564,590 @@
         </w:tc>
         <w:tc>
           <w:tcPr>
-            <w:tcW w:w="2697" w:type="dxa"/>
+            <w:tcW w:w="3060" w:type="dxa"/>
           </w:tcPr>
           <w:p>
             <w:pPr>
-              <w:jc w:val="center"/>
-              <w:rPr>
-                <w:rFonts w:ascii="Arial" w:hAnsi="Arial" w:cs="Arial"/>
-                <w:b/>
-                <w:sz w:val="24"/>
-                <w:szCs w:val="24"/>
-              </w:rPr>
-            </w:pPr>
-          </w:p>
-        </w:tc>
-        <w:tc>
-          <w:tcPr>
-            <w:tcW w:w="1379" w:type="dxa"/>
-          </w:tcPr>
-          <w:p>
-            <w:pPr>
-              <w:jc w:val="center"/>
-              <w:rPr>
-                <w:rFonts w:ascii="Arial" w:hAnsi="Arial" w:cs="Arial"/>
-                <w:b/>
-                <w:sz w:val="24"/>
-                <w:szCs w:val="24"/>
-              </w:rPr>
-            </w:pPr>
+              <w:pStyle w:val="ListParagraph"/>
+              <w:numPr>
+                <w:ilvl w:val="0"/>
+                <w:numId w:val="2"/>
+              </w:numPr>
+              <w:rPr>
+                <w:rFonts w:ascii="Arial" w:hAnsi="Arial" w:cs="Arial"/>
+                <w:b/>
+                <w:sz w:val="24"/>
+                <w:szCs w:val="24"/>
+              </w:rPr>
+            </w:pPr>
+            <w:r>
+              <w:rPr>
+                <w:rFonts w:ascii="Arial" w:hAnsi="Arial" w:cs="Arial"/>
+                <w:b/>
+                <w:sz w:val="24"/>
+                <w:szCs w:val="24"/>
+              </w:rPr>
+              <w:lastRenderedPageBreak/>
+              <w:t>Page 1</w:t>
+            </w:r>
+          </w:p>
+          <w:p>
+            <w:pPr>
+              <w:pStyle w:val="ListParagraph"/>
+              <w:ind w:left="360"/>
+              <w:rPr>
+                <w:rFonts w:ascii="Arial" w:hAnsi="Arial" w:cs="Arial"/>
+                <w:b/>
+                <w:sz w:val="24"/>
+                <w:szCs w:val="24"/>
+              </w:rPr>
+            </w:pPr>
+          </w:p>
+          <w:p>
+            <w:pPr>
+              <w:pStyle w:val="ListParagraph"/>
+              <w:ind w:left="360"/>
+              <w:rPr>
+                <w:rFonts w:ascii="Arial" w:hAnsi="Arial" w:cs="Arial"/>
+                <w:b/>
+                <w:sz w:val="24"/>
+                <w:szCs w:val="24"/>
+              </w:rPr>
+            </w:pPr>
+          </w:p>
+          <w:p>
+            <w:pPr>
+              <w:pStyle w:val="ListParagraph"/>
+              <w:numPr>
+                <w:ilvl w:val="0"/>
+                <w:numId w:val="2"/>
+              </w:numPr>
+              <w:rPr>
+                <w:rFonts w:ascii="Arial" w:hAnsi="Arial" w:cs="Arial"/>
+                <w:b/>
+                <w:sz w:val="24"/>
+                <w:szCs w:val="24"/>
+              </w:rPr>
+            </w:pPr>
+            <w:r>
+              <w:rPr>
+                <w:rFonts w:ascii="Arial" w:hAnsi="Arial" w:cs="Arial"/>
+                <w:b/>
+                <w:sz w:val="24"/>
+                <w:szCs w:val="24"/>
+              </w:rPr>
+              <w:t>Page 7</w:t>
+            </w:r>
+          </w:p>
+          <w:p>
+            <w:pPr>
+              <w:pStyle w:val="ListParagraph"/>
+              <w:ind w:left="360"/>
+              <w:rPr>
+                <w:rFonts w:ascii="Arial" w:hAnsi="Arial" w:cs="Arial"/>
+                <w:b/>
+                <w:sz w:val="24"/>
+                <w:szCs w:val="24"/>
+              </w:rPr>
+            </w:pPr>
+          </w:p>
+          <w:p>
+            <w:pPr>
+              <w:pStyle w:val="ListParagraph"/>
+              <w:ind w:left="360"/>
+              <w:rPr>
+                <w:rFonts w:ascii="Arial" w:hAnsi="Arial" w:cs="Arial"/>
+                <w:b/>
+                <w:sz w:val="24"/>
+                <w:szCs w:val="24"/>
+              </w:rPr>
+            </w:pPr>
+          </w:p>
+          <w:p>
+            <w:pPr>
+              <w:pStyle w:val="ListParagraph"/>
+              <w:numPr>
+                <w:ilvl w:val="0"/>
+                <w:numId w:val="2"/>
+              </w:numPr>
+              <w:rPr>
+                <w:rFonts w:ascii="Arial" w:hAnsi="Arial" w:cs="Arial"/>
+                <w:b/>
+                <w:sz w:val="24"/>
+                <w:szCs w:val="24"/>
+              </w:rPr>
+            </w:pPr>
+            <w:r>
+              <w:rPr>
+                <w:rFonts w:ascii="Arial" w:hAnsi="Arial" w:cs="Arial"/>
+                <w:b/>
+                <w:sz w:val="24"/>
+                <w:szCs w:val="24"/>
+              </w:rPr>
+              <w:t>Page 7</w:t>
+            </w:r>
+          </w:p>
+          <w:p>
+            <w:pPr>
+              <w:rPr>
+                <w:rFonts w:ascii="Arial" w:hAnsi="Arial" w:cs="Arial"/>
+                <w:b/>
+                <w:sz w:val="24"/>
+                <w:szCs w:val="24"/>
+              </w:rPr>
+            </w:pPr>
+          </w:p>
+          <w:p>
+            <w:pPr>
+              <w:rPr>
+                <w:rFonts w:ascii="Arial" w:hAnsi="Arial" w:cs="Arial"/>
+                <w:b/>
+                <w:sz w:val="24"/>
+                <w:szCs w:val="24"/>
+              </w:rPr>
+            </w:pPr>
+          </w:p>
+          <w:p>
+            <w:pPr>
+              <w:pStyle w:val="ListParagraph"/>
+              <w:numPr>
+                <w:ilvl w:val="0"/>
+                <w:numId w:val="2"/>
+              </w:numPr>
+              <w:rPr>
+                <w:rFonts w:ascii="Arial" w:hAnsi="Arial" w:cs="Arial"/>
+                <w:b/>
+                <w:sz w:val="24"/>
+                <w:szCs w:val="24"/>
+              </w:rPr>
+            </w:pPr>
+            <w:r>
+              <w:rPr>
+                <w:rFonts w:ascii="Arial" w:hAnsi="Arial" w:cs="Arial"/>
+                <w:b/>
+                <w:sz w:val="24"/>
+                <w:szCs w:val="24"/>
+              </w:rPr>
+              <w:t>Page 7</w:t>
+            </w:r>
+          </w:p>
+          <w:p>
+            <w:pPr>
+              <w:pStyle w:val="ListParagraph"/>
+              <w:ind w:left="360"/>
+              <w:rPr>
+                <w:rFonts w:ascii="Arial" w:hAnsi="Arial" w:cs="Arial"/>
+                <w:b/>
+                <w:sz w:val="24"/>
+                <w:szCs w:val="24"/>
+              </w:rPr>
+            </w:pPr>
+          </w:p>
+          <w:p>
+            <w:pPr>
+              <w:pStyle w:val="ListParagraph"/>
+              <w:ind w:left="360"/>
+              <w:rPr>
+                <w:rFonts w:ascii="Arial" w:hAnsi="Arial" w:cs="Arial"/>
+                <w:b/>
+                <w:sz w:val="24"/>
+                <w:szCs w:val="24"/>
+              </w:rPr>
+            </w:pPr>
+          </w:p>
+          <w:p>
+            <w:pPr>
+              <w:pStyle w:val="ListParagraph"/>
+              <w:ind w:left="360"/>
+              <w:rPr>
+                <w:rFonts w:ascii="Arial" w:hAnsi="Arial" w:cs="Arial"/>
+                <w:b/>
+                <w:sz w:val="24"/>
+                <w:szCs w:val="24"/>
+              </w:rPr>
+            </w:pPr>
+          </w:p>
+          <w:p>
+            <w:pPr>
+              <w:pStyle w:val="ListParagraph"/>
+              <w:ind w:left="360"/>
+              <w:rPr>
+                <w:rFonts w:ascii="Arial" w:hAnsi="Arial" w:cs="Arial"/>
+                <w:b/>
+                <w:sz w:val="24"/>
+                <w:szCs w:val="24"/>
+              </w:rPr>
+            </w:pPr>
+          </w:p>
+          <w:p>
+            <w:pPr>
+              <w:pStyle w:val="ListParagraph"/>
+              <w:numPr>
+                <w:ilvl w:val="0"/>
+                <w:numId w:val="2"/>
+              </w:numPr>
+              <w:rPr>
+                <w:rFonts w:ascii="Arial" w:hAnsi="Arial" w:cs="Arial"/>
+                <w:b/>
+                <w:sz w:val="24"/>
+                <w:szCs w:val="24"/>
+              </w:rPr>
+            </w:pPr>
+            <w:r>
+              <w:rPr>
+                <w:rFonts w:ascii="Arial" w:hAnsi="Arial" w:cs="Arial"/>
+                <w:b/>
+                <w:sz w:val="24"/>
+                <w:szCs w:val="24"/>
+              </w:rPr>
+              <w:t>Page 7</w:t>
+            </w:r>
+          </w:p>
+          <w:p>
+            <w:pPr>
+              <w:pStyle w:val="ListParagraph"/>
+              <w:ind w:left="360"/>
+              <w:rPr>
+                <w:rFonts w:ascii="Arial" w:hAnsi="Arial" w:cs="Arial"/>
+                <w:b/>
+                <w:sz w:val="24"/>
+                <w:szCs w:val="24"/>
+              </w:rPr>
+            </w:pPr>
+          </w:p>
+          <w:p>
+            <w:pPr>
+              <w:pStyle w:val="ListParagraph"/>
+              <w:ind w:left="360"/>
+              <w:rPr>
+                <w:rFonts w:ascii="Arial" w:hAnsi="Arial" w:cs="Arial"/>
+                <w:b/>
+                <w:sz w:val="24"/>
+                <w:szCs w:val="24"/>
+              </w:rPr>
+            </w:pPr>
+          </w:p>
+          <w:p>
+            <w:pPr>
+              <w:pStyle w:val="ListParagraph"/>
+              <w:ind w:left="360"/>
+              <w:rPr>
+                <w:rFonts w:ascii="Arial" w:hAnsi="Arial" w:cs="Arial"/>
+                <w:b/>
+                <w:sz w:val="24"/>
+                <w:szCs w:val="24"/>
+              </w:rPr>
+            </w:pPr>
+          </w:p>
+          <w:p>
+            <w:pPr>
+              <w:pStyle w:val="ListParagraph"/>
+              <w:numPr>
+                <w:ilvl w:val="0"/>
+                <w:numId w:val="2"/>
+              </w:numPr>
+              <w:rPr>
+                <w:rFonts w:ascii="Arial" w:hAnsi="Arial" w:cs="Arial"/>
+                <w:b/>
+                <w:sz w:val="24"/>
+                <w:szCs w:val="24"/>
+              </w:rPr>
+            </w:pPr>
+            <w:r>
+              <w:rPr>
+                <w:rFonts w:ascii="Arial" w:hAnsi="Arial" w:cs="Arial"/>
+                <w:b/>
+                <w:sz w:val="24"/>
+                <w:szCs w:val="24"/>
+              </w:rPr>
+              <w:t>Page 11</w:t>
+            </w:r>
+          </w:p>
+          <w:p>
+            <w:pPr>
+              <w:pStyle w:val="ListParagraph"/>
+              <w:ind w:left="360"/>
+              <w:rPr>
+                <w:rFonts w:ascii="Arial" w:hAnsi="Arial" w:cs="Arial"/>
+                <w:b/>
+                <w:sz w:val="24"/>
+                <w:szCs w:val="24"/>
+              </w:rPr>
+            </w:pPr>
+          </w:p>
+          <w:p>
+            <w:pPr>
+              <w:pStyle w:val="ListParagraph"/>
+              <w:ind w:left="360"/>
+              <w:rPr>
+                <w:rFonts w:ascii="Arial" w:hAnsi="Arial" w:cs="Arial"/>
+                <w:b/>
+                <w:sz w:val="24"/>
+                <w:szCs w:val="24"/>
+              </w:rPr>
+            </w:pPr>
+          </w:p>
+          <w:p>
+            <w:pPr>
+              <w:pStyle w:val="ListParagraph"/>
+              <w:ind w:left="360"/>
+              <w:rPr>
+                <w:rFonts w:ascii="Arial" w:hAnsi="Arial" w:cs="Arial"/>
+                <w:b/>
+                <w:sz w:val="24"/>
+                <w:szCs w:val="24"/>
+              </w:rPr>
+            </w:pPr>
+          </w:p>
+          <w:p>
+            <w:pPr>
+              <w:rPr>
+                <w:rFonts w:ascii="Arial" w:hAnsi="Arial" w:cs="Arial"/>
+                <w:b/>
+                <w:sz w:val="24"/>
+                <w:szCs w:val="24"/>
+              </w:rPr>
+            </w:pPr>
+          </w:p>
+          <w:p>
+            <w:pPr>
+              <w:rPr>
+                <w:rFonts w:ascii="Arial" w:hAnsi="Arial" w:cs="Arial"/>
+                <w:b/>
+                <w:sz w:val="24"/>
+                <w:szCs w:val="24"/>
+              </w:rPr>
+            </w:pPr>
+          </w:p>
+          <w:p>
+            <w:pPr>
+              <w:pStyle w:val="ListParagraph"/>
+              <w:numPr>
+                <w:ilvl w:val="0"/>
+                <w:numId w:val="2"/>
+              </w:numPr>
+              <w:rPr>
+                <w:rFonts w:ascii="Arial" w:hAnsi="Arial" w:cs="Arial"/>
+                <w:b/>
+                <w:sz w:val="24"/>
+                <w:szCs w:val="24"/>
+              </w:rPr>
+            </w:pPr>
+            <w:r>
+              <w:rPr>
+                <w:rFonts w:ascii="Arial" w:hAnsi="Arial" w:cs="Arial"/>
+                <w:b/>
+                <w:sz w:val="24"/>
+                <w:szCs w:val="24"/>
+              </w:rPr>
+              <w:t>Page 21</w:t>
+            </w:r>
+          </w:p>
+          <w:p>
+            <w:pPr>
+              <w:rPr>
+                <w:rFonts w:ascii="Arial" w:hAnsi="Arial" w:cs="Arial"/>
+                <w:b/>
+                <w:sz w:val="24"/>
+                <w:szCs w:val="24"/>
+              </w:rPr>
+            </w:pPr>
+          </w:p>
+          <w:p>
+            <w:pPr>
+              <w:rPr>
+                <w:rFonts w:ascii="Arial" w:hAnsi="Arial" w:cs="Arial"/>
+                <w:b/>
+                <w:sz w:val="24"/>
+                <w:szCs w:val="24"/>
+              </w:rPr>
+            </w:pPr>
+          </w:p>
+          <w:p>
+            <w:pPr>
+              <w:rPr>
+                <w:rFonts w:ascii="Arial" w:hAnsi="Arial" w:cs="Arial"/>
+                <w:b/>
+                <w:sz w:val="24"/>
+                <w:szCs w:val="24"/>
+              </w:rPr>
+            </w:pPr>
+          </w:p>
+          <w:p>
+            <w:pPr>
+              <w:pStyle w:val="ListParagraph"/>
+              <w:numPr>
+                <w:ilvl w:val="0"/>
+                <w:numId w:val="2"/>
+              </w:numPr>
+              <w:rPr>
+                <w:rFonts w:ascii="Arial" w:hAnsi="Arial" w:cs="Arial"/>
+                <w:b/>
+                <w:sz w:val="24"/>
+                <w:szCs w:val="24"/>
+              </w:rPr>
+            </w:pPr>
+            <w:r>
+              <w:rPr>
+                <w:rFonts w:ascii="Arial" w:hAnsi="Arial" w:cs="Arial"/>
+                <w:b/>
+                <w:sz w:val="24"/>
+                <w:szCs w:val="24"/>
+              </w:rPr>
+              <w:t>Page 22</w:t>
+            </w:r>
+          </w:p>
+          <w:p>
+            <w:pPr>
+              <w:pStyle w:val="ListParagraph"/>
+              <w:ind w:left="360"/>
+              <w:rPr>
+                <w:rFonts w:ascii="Arial" w:hAnsi="Arial" w:cs="Arial"/>
+                <w:b/>
+                <w:sz w:val="24"/>
+                <w:szCs w:val="24"/>
+              </w:rPr>
+            </w:pPr>
+          </w:p>
+          <w:p>
+            <w:pPr>
+              <w:pStyle w:val="ListParagraph"/>
+              <w:ind w:left="360"/>
+              <w:rPr>
+                <w:rFonts w:ascii="Arial" w:hAnsi="Arial" w:cs="Arial"/>
+                <w:b/>
+                <w:sz w:val="24"/>
+                <w:szCs w:val="24"/>
+              </w:rPr>
+            </w:pPr>
+          </w:p>
+          <w:p>
+            <w:pPr>
+              <w:pStyle w:val="ListParagraph"/>
+              <w:ind w:left="360"/>
+              <w:rPr>
+                <w:rFonts w:ascii="Arial" w:hAnsi="Arial" w:cs="Arial"/>
+                <w:b/>
+                <w:sz w:val="24"/>
+                <w:szCs w:val="24"/>
+              </w:rPr>
+            </w:pPr>
+          </w:p>
+          <w:p>
+            <w:pPr>
+              <w:pStyle w:val="ListParagraph"/>
+              <w:numPr>
+                <w:ilvl w:val="0"/>
+                <w:numId w:val="2"/>
+              </w:numPr>
+              <w:rPr>
+                <w:rFonts w:ascii="Arial" w:hAnsi="Arial" w:cs="Arial"/>
+                <w:b/>
+                <w:sz w:val="24"/>
+                <w:szCs w:val="24"/>
+              </w:rPr>
+            </w:pPr>
+            <w:r>
+              <w:rPr>
+                <w:rFonts w:ascii="Arial" w:hAnsi="Arial" w:cs="Arial"/>
+                <w:b/>
+                <w:sz w:val="24"/>
+                <w:szCs w:val="24"/>
+              </w:rPr>
+              <w:t>Page 48</w:t>
+            </w:r>
+          </w:p>
+          <w:p>
+            <w:pPr>
+              <w:pStyle w:val="ListParagraph"/>
+              <w:ind w:left="360"/>
+              <w:rPr>
+                <w:rFonts w:ascii="Arial" w:hAnsi="Arial" w:cs="Arial"/>
+                <w:b/>
+                <w:sz w:val="24"/>
+                <w:szCs w:val="24"/>
+              </w:rPr>
+            </w:pPr>
+          </w:p>
+          <w:p>
+            <w:pPr>
+              <w:pStyle w:val="ListParagraph"/>
+              <w:ind w:left="360"/>
+              <w:rPr>
+                <w:rFonts w:ascii="Arial" w:hAnsi="Arial" w:cs="Arial"/>
+                <w:b/>
+                <w:sz w:val="24"/>
+                <w:szCs w:val="24"/>
+              </w:rPr>
+            </w:pPr>
+          </w:p>
+          <w:p>
+            <w:pPr>
+              <w:pStyle w:val="ListParagraph"/>
+              <w:ind w:left="360"/>
+              <w:rPr>
+                <w:rFonts w:ascii="Arial" w:hAnsi="Arial" w:cs="Arial"/>
+                <w:b/>
+                <w:sz w:val="24"/>
+                <w:szCs w:val="24"/>
+              </w:rPr>
+            </w:pPr>
+          </w:p>
+          <w:p>
+            <w:pPr>
+              <w:pStyle w:val="ListParagraph"/>
+              <w:ind w:left="360"/>
+              <w:rPr>
+                <w:rFonts w:ascii="Arial" w:hAnsi="Arial" w:cs="Arial"/>
+                <w:b/>
+                <w:sz w:val="24"/>
+                <w:szCs w:val="24"/>
+              </w:rPr>
+            </w:pPr>
+          </w:p>
+          <w:p>
+            <w:pPr>
+              <w:pStyle w:val="ListParagraph"/>
+              <w:ind w:left="360"/>
+              <w:rPr>
+                <w:rFonts w:ascii="Arial" w:hAnsi="Arial" w:cs="Arial"/>
+                <w:b/>
+                <w:sz w:val="24"/>
+                <w:szCs w:val="24"/>
+              </w:rPr>
+            </w:pPr>
+            <w:bookmarkStart w:id="0" w:name="_GoBack"/>
+            <w:bookmarkEnd w:id="0"/>
+          </w:p>
+          <w:p>
+            <w:pPr>
+              <w:pStyle w:val="ListParagraph"/>
+              <w:numPr>
+                <w:ilvl w:val="0"/>
+                <w:numId w:val="2"/>
+              </w:numPr>
+              <w:rPr>
+                <w:rFonts w:ascii="Arial" w:hAnsi="Arial" w:cs="Arial"/>
+                <w:b/>
+                <w:sz w:val="24"/>
+                <w:szCs w:val="24"/>
+              </w:rPr>
+            </w:pPr>
+            <w:r>
+              <w:rPr>
+                <w:rFonts w:ascii="Arial" w:hAnsi="Arial" w:cs="Arial"/>
+                <w:b/>
+                <w:sz w:val="24"/>
+                <w:szCs w:val="24"/>
+              </w:rPr>
+              <w:t>Page 87</w:t>
+            </w:r>
           </w:p>
         </w:tc>
       </w:tr>
       <w:tr>
         <w:trPr>
-          <w:trHeight w:val="3509"/>
+          <w:trHeight w:val="1340"/>
         </w:trPr>
         <w:tc>
           <w:tcPr>
@@ -253,11 +1176,10 @@
         </w:tc>
         <w:tc>
           <w:tcPr>
-            <w:tcW w:w="2932" w:type="dxa"/>
+            <w:tcW w:w="3953" w:type="dxa"/>
           </w:tcPr>
           <w:p>
             <w:pPr>
-              <w:jc w:val="center"/>
               <w:rPr>
                 <w:rFonts w:ascii="Arial" w:hAnsi="Arial" w:cs="Arial"/>
                 <w:b/>
@@ -269,23 +1191,7 @@
         </w:tc>
         <w:tc>
           <w:tcPr>
-            <w:tcW w:w="2697" w:type="dxa"/>
-          </w:tcPr>
-          <w:p>
-            <w:pPr>
-              <w:jc w:val="center"/>
-              <w:rPr>
-                <w:rFonts w:ascii="Arial" w:hAnsi="Arial" w:cs="Arial"/>
-                <w:b/>
-                <w:sz w:val="24"/>
-                <w:szCs w:val="24"/>
-              </w:rPr>
-            </w:pPr>
-          </w:p>
-        </w:tc>
-        <w:tc>
-          <w:tcPr>
-            <w:tcW w:w="1379" w:type="dxa"/>
+            <w:tcW w:w="3060" w:type="dxa"/>
           </w:tcPr>
           <w:p>
             <w:pPr>
@@ -302,7 +1208,7 @@
       </w:tr>
       <w:tr>
         <w:trPr>
-          <w:trHeight w:val="7730"/>
+          <w:trHeight w:val="8810"/>
         </w:trPr>
         <w:tc>
           <w:tcPr>
@@ -325,7 +1231,6 @@
                 <w:sz w:val="24"/>
                 <w:szCs w:val="24"/>
               </w:rPr>
-              <w:lastRenderedPageBreak/>
               <w:t>ARLENE A. BALDELOVAR, MA Ed, MI</w:t>
             </w:r>
             <w:r>
@@ -341,7 +1246,7 @@
         </w:tc>
         <w:tc>
           <w:tcPr>
-            <w:tcW w:w="2932" w:type="dxa"/>
+            <w:tcW w:w="3953" w:type="dxa"/>
           </w:tcPr>
           <w:p>
             <w:pPr>
@@ -528,6 +1433,28 @@
               </w:rPr>
               <w:t>Fix implementation entry</w:t>
             </w:r>
+          </w:p>
+          <w:p>
+            <w:pPr>
+              <w:pStyle w:val="ListParagraph"/>
+              <w:rPr>
+                <w:rFonts w:ascii="Arial" w:hAnsi="Arial" w:cs="Arial"/>
+                <w:sz w:val="24"/>
+                <w:szCs w:val="24"/>
+              </w:rPr>
+            </w:pPr>
+          </w:p>
+          <w:p>
+            <w:pPr>
+              <w:pStyle w:val="ListParagraph"/>
+              <w:spacing w:line="360" w:lineRule="auto"/>
+              <w:ind w:left="360"/>
+              <w:rPr>
+                <w:rFonts w:ascii="Arial" w:hAnsi="Arial" w:cs="Arial"/>
+                <w:sz w:val="24"/>
+                <w:szCs w:val="24"/>
+              </w:rPr>
+            </w:pPr>
           </w:p>
           <w:p>
             <w:pPr>
@@ -703,7 +1630,7 @@
         </w:tc>
         <w:tc>
           <w:tcPr>
-            <w:tcW w:w="2697" w:type="dxa"/>
+            <w:tcW w:w="3060" w:type="dxa"/>
           </w:tcPr>
           <w:p>
             <w:pPr>
@@ -767,39 +1694,6 @@
           </w:p>
           <w:p>
             <w:pPr>
-              <w:pStyle w:val="ListParagraph"/>
-              <w:rPr>
-                <w:rFonts w:ascii="Arial" w:hAnsi="Arial" w:cs="Arial"/>
-                <w:b/>
-                <w:sz w:val="24"/>
-                <w:szCs w:val="24"/>
-              </w:rPr>
-            </w:pPr>
-          </w:p>
-          <w:p>
-            <w:pPr>
-              <w:pStyle w:val="ListParagraph"/>
-              <w:rPr>
-                <w:rFonts w:ascii="Arial" w:hAnsi="Arial" w:cs="Arial"/>
-                <w:b/>
-                <w:sz w:val="24"/>
-                <w:szCs w:val="24"/>
-              </w:rPr>
-            </w:pPr>
-          </w:p>
-          <w:p>
-            <w:pPr>
-              <w:pStyle w:val="ListParagraph"/>
-              <w:rPr>
-                <w:rFonts w:ascii="Arial" w:hAnsi="Arial" w:cs="Arial"/>
-                <w:b/>
-                <w:sz w:val="24"/>
-                <w:szCs w:val="24"/>
-              </w:rPr>
-            </w:pPr>
-          </w:p>
-          <w:p>
-            <w:pPr>
               <w:rPr>
                 <w:rFonts w:ascii="Arial" w:hAnsi="Arial" w:cs="Arial"/>
                 <w:b/>
@@ -854,16 +1748,6 @@
           </w:p>
           <w:p>
             <w:pPr>
-              <w:rPr>
-                <w:rFonts w:ascii="Arial" w:hAnsi="Arial" w:cs="Arial"/>
-                <w:b/>
-                <w:sz w:val="24"/>
-                <w:szCs w:val="24"/>
-              </w:rPr>
-            </w:pPr>
-          </w:p>
-          <w:p>
-            <w:pPr>
               <w:pStyle w:val="ListParagraph"/>
               <w:numPr>
                 <w:ilvl w:val="0"/>
@@ -918,46 +1802,6 @@
           </w:p>
           <w:p>
             <w:pPr>
-              <w:rPr>
-                <w:rFonts w:ascii="Arial" w:hAnsi="Arial" w:cs="Arial"/>
-                <w:b/>
-                <w:sz w:val="24"/>
-                <w:szCs w:val="24"/>
-              </w:rPr>
-            </w:pPr>
-          </w:p>
-          <w:p>
-            <w:pPr>
-              <w:rPr>
-                <w:rFonts w:ascii="Arial" w:hAnsi="Arial" w:cs="Arial"/>
-                <w:b/>
-                <w:sz w:val="24"/>
-                <w:szCs w:val="24"/>
-              </w:rPr>
-            </w:pPr>
-          </w:p>
-          <w:p>
-            <w:pPr>
-              <w:rPr>
-                <w:rFonts w:ascii="Arial" w:hAnsi="Arial" w:cs="Arial"/>
-                <w:b/>
-                <w:sz w:val="24"/>
-                <w:szCs w:val="24"/>
-              </w:rPr>
-            </w:pPr>
-          </w:p>
-          <w:p>
-            <w:pPr>
-              <w:rPr>
-                <w:rFonts w:ascii="Arial" w:hAnsi="Arial" w:cs="Arial"/>
-                <w:b/>
-                <w:sz w:val="24"/>
-                <w:szCs w:val="24"/>
-              </w:rPr>
-            </w:pPr>
-          </w:p>
-          <w:p>
-            <w:pPr>
               <w:pStyle w:val="ListParagraph"/>
               <w:numPr>
                 <w:ilvl w:val="0"/>
@@ -1050,8 +1894,16 @@
           </w:p>
           <w:p>
             <w:pPr>
-              <w:pStyle w:val="ListParagraph"/>
-              <w:ind w:left="360"/>
+              <w:rPr>
+                <w:rFonts w:ascii="Arial" w:hAnsi="Arial" w:cs="Arial"/>
+                <w:b/>
+                <w:sz w:val="24"/>
+                <w:szCs w:val="24"/>
+              </w:rPr>
+            </w:pPr>
+          </w:p>
+          <w:p>
+            <w:pPr>
               <w:rPr>
                 <w:rFonts w:ascii="Arial" w:hAnsi="Arial" w:cs="Arial"/>
                 <w:b/>
@@ -1110,8 +1962,6 @@
           </w:p>
           <w:p>
             <w:pPr>
-              <w:pStyle w:val="ListParagraph"/>
-              <w:ind w:left="360"/>
               <w:rPr>
                 <w:rFonts w:ascii="Arial" w:hAnsi="Arial" w:cs="Arial"/>
                 <w:b/>
@@ -1206,20 +2056,16 @@
           </w:p>
           <w:p>
             <w:pPr>
-              <w:pStyle w:val="ListParagraph"/>
-              <w:ind w:left="360"/>
-              <w:rPr>
-                <w:rFonts w:ascii="Arial" w:hAnsi="Arial" w:cs="Arial"/>
-                <w:b/>
-                <w:sz w:val="24"/>
-                <w:szCs w:val="24"/>
-              </w:rPr>
-            </w:pPr>
-          </w:p>
-          <w:p>
-            <w:pPr>
-              <w:pStyle w:val="ListParagraph"/>
-              <w:ind w:left="360"/>
+              <w:rPr>
+                <w:rFonts w:ascii="Arial" w:hAnsi="Arial" w:cs="Arial"/>
+                <w:b/>
+                <w:sz w:val="24"/>
+                <w:szCs w:val="24"/>
+              </w:rPr>
+            </w:pPr>
+          </w:p>
+          <w:p>
+            <w:pPr>
               <w:rPr>
                 <w:rFonts w:ascii="Arial" w:hAnsi="Arial" w:cs="Arial"/>
                 <w:b/>
@@ -1275,8 +2121,18 @@
                 <w:szCs w:val="24"/>
               </w:rPr>
             </w:pPr>
-            <w:bookmarkStart w:id="0" w:name="_GoBack"/>
-            <w:bookmarkEnd w:id="0"/>
+          </w:p>
+          <w:p>
+            <w:pPr>
+              <w:pStyle w:val="ListParagraph"/>
+              <w:ind w:left="360"/>
+              <w:rPr>
+                <w:rFonts w:ascii="Arial" w:hAnsi="Arial" w:cs="Arial"/>
+                <w:b/>
+                <w:sz w:val="24"/>
+                <w:szCs w:val="24"/>
+              </w:rPr>
+            </w:pPr>
           </w:p>
           <w:p>
             <w:pPr>
@@ -1301,22 +2157,6 @@
               </w:rPr>
               <w:t>Appendix E</w:t>
             </w:r>
-          </w:p>
-        </w:tc>
-        <w:tc>
-          <w:tcPr>
-            <w:tcW w:w="1379" w:type="dxa"/>
-          </w:tcPr>
-          <w:p>
-            <w:pPr>
-              <w:jc w:val="center"/>
-              <w:rPr>
-                <w:rFonts w:ascii="Arial" w:hAnsi="Arial" w:cs="Arial"/>
-                <w:b/>
-                <w:sz w:val="24"/>
-                <w:szCs w:val="24"/>
-              </w:rPr>
-            </w:pPr>
           </w:p>
         </w:tc>
       </w:tr>
@@ -1457,8 +2297,124 @@
       </w:rPr>
     </w:lvl>
   </w:abstractNum>
+  <w:abstractNum w:abstractNumId="1" w15:restartNumberingAfterBreak="0">
+    <w:nsid w:val="723E06C1"/>
+    <w:multiLevelType w:val="hybridMultilevel"/>
+    <w:tmpl w:val="CD12A7F6"/>
+    <w:lvl w:ilvl="0" w:tplc="04090001">
+      <w:start w:val="1"/>
+      <w:numFmt w:val="bullet"/>
+      <w:lvlText w:val=""/>
+      <w:lvlJc w:val="left"/>
+      <w:pPr>
+        <w:ind w:left="360" w:hanging="360"/>
+      </w:pPr>
+      <w:rPr>
+        <w:rFonts w:ascii="Symbol" w:hAnsi="Symbol" w:hint="default"/>
+      </w:rPr>
+    </w:lvl>
+    <w:lvl w:ilvl="1" w:tplc="04090003" w:tentative="1">
+      <w:start w:val="1"/>
+      <w:numFmt w:val="bullet"/>
+      <w:lvlText w:val="o"/>
+      <w:lvlJc w:val="left"/>
+      <w:pPr>
+        <w:ind w:left="1080" w:hanging="360"/>
+      </w:pPr>
+      <w:rPr>
+        <w:rFonts w:ascii="Courier New" w:hAnsi="Courier New" w:cs="Courier New" w:hint="default"/>
+      </w:rPr>
+    </w:lvl>
+    <w:lvl w:ilvl="2" w:tplc="04090005" w:tentative="1">
+      <w:start w:val="1"/>
+      <w:numFmt w:val="bullet"/>
+      <w:lvlText w:val=""/>
+      <w:lvlJc w:val="left"/>
+      <w:pPr>
+        <w:ind w:left="1800" w:hanging="360"/>
+      </w:pPr>
+      <w:rPr>
+        <w:rFonts w:ascii="Wingdings" w:hAnsi="Wingdings" w:hint="default"/>
+      </w:rPr>
+    </w:lvl>
+    <w:lvl w:ilvl="3" w:tplc="04090001" w:tentative="1">
+      <w:start w:val="1"/>
+      <w:numFmt w:val="bullet"/>
+      <w:lvlText w:val=""/>
+      <w:lvlJc w:val="left"/>
+      <w:pPr>
+        <w:ind w:left="2520" w:hanging="360"/>
+      </w:pPr>
+      <w:rPr>
+        <w:rFonts w:ascii="Symbol" w:hAnsi="Symbol" w:hint="default"/>
+      </w:rPr>
+    </w:lvl>
+    <w:lvl w:ilvl="4" w:tplc="04090003" w:tentative="1">
+      <w:start w:val="1"/>
+      <w:numFmt w:val="bullet"/>
+      <w:lvlText w:val="o"/>
+      <w:lvlJc w:val="left"/>
+      <w:pPr>
+        <w:ind w:left="3240" w:hanging="360"/>
+      </w:pPr>
+      <w:rPr>
+        <w:rFonts w:ascii="Courier New" w:hAnsi="Courier New" w:cs="Courier New" w:hint="default"/>
+      </w:rPr>
+    </w:lvl>
+    <w:lvl w:ilvl="5" w:tplc="04090005" w:tentative="1">
+      <w:start w:val="1"/>
+      <w:numFmt w:val="bullet"/>
+      <w:lvlText w:val=""/>
+      <w:lvlJc w:val="left"/>
+      <w:pPr>
+        <w:ind w:left="3960" w:hanging="360"/>
+      </w:pPr>
+      <w:rPr>
+        <w:rFonts w:ascii="Wingdings" w:hAnsi="Wingdings" w:hint="default"/>
+      </w:rPr>
+    </w:lvl>
+    <w:lvl w:ilvl="6" w:tplc="04090001" w:tentative="1">
+      <w:start w:val="1"/>
+      <w:numFmt w:val="bullet"/>
+      <w:lvlText w:val=""/>
+      <w:lvlJc w:val="left"/>
+      <w:pPr>
+        <w:ind w:left="4680" w:hanging="360"/>
+      </w:pPr>
+      <w:rPr>
+        <w:rFonts w:ascii="Symbol" w:hAnsi="Symbol" w:hint="default"/>
+      </w:rPr>
+    </w:lvl>
+    <w:lvl w:ilvl="7" w:tplc="04090003" w:tentative="1">
+      <w:start w:val="1"/>
+      <w:numFmt w:val="bullet"/>
+      <w:lvlText w:val="o"/>
+      <w:lvlJc w:val="left"/>
+      <w:pPr>
+        <w:ind w:left="5400" w:hanging="360"/>
+      </w:pPr>
+      <w:rPr>
+        <w:rFonts w:ascii="Courier New" w:hAnsi="Courier New" w:cs="Courier New" w:hint="default"/>
+      </w:rPr>
+    </w:lvl>
+    <w:lvl w:ilvl="8" w:tplc="04090005" w:tentative="1">
+      <w:start w:val="1"/>
+      <w:numFmt w:val="bullet"/>
+      <w:lvlText w:val=""/>
+      <w:lvlJc w:val="left"/>
+      <w:pPr>
+        <w:ind w:left="6120" w:hanging="360"/>
+      </w:pPr>
+      <w:rPr>
+        <w:rFonts w:ascii="Wingdings" w:hAnsi="Wingdings" w:hint="default"/>
+      </w:rPr>
+    </w:lvl>
+  </w:abstractNum>
   <w:num w:numId="1">
     <w:abstractNumId w:val="0"/>
+  </w:num>
+  <w:num w:numId="2">
+    <w:abstractNumId w:val="1"/>
   </w:num>
 </w:numbering>
 </file>

</xml_diff>